<commit_message>
relatorio final com algumas alteracoes e otimizacao de codigo
</commit_message>
<xml_diff>
--- a/Relatorio Final.docx
+++ b/Relatorio Final.docx
@@ -1,6 +1,6 @@
 
 <file path=word/document.xml><?xml version="1.0" encoding="utf-8"?>
-<w:document xmlns:wpc="http://schemas.microsoft.com/office/word/2010/wordprocessingCanvas" xmlns:cx="http://schemas.microsoft.com/office/drawing/2014/chartex" xmlns:cx1="http://schemas.microsoft.com/office/drawing/2015/9/8/chartex" xmlns:cx2="http://schemas.microsoft.com/office/drawing/2015/10/21/chartex" xmlns:cx3="http://schemas.microsoft.com/office/drawing/2016/5/9/chartex" xmlns:cx4="http://schemas.microsoft.com/office/drawing/2016/5/10/chartex" xmlns:cx5="http://schemas.microsoft.com/office/drawing/2016/5/11/chartex" xmlns:mc="http://schemas.openxmlformats.org/markup-compatibility/2006" xmlns:o="urn:schemas-microsoft-com:office:office" xmlns:r="http://schemas.openxmlformats.org/officeDocument/2006/relationships" xmlns:m="http://schemas.openxmlformats.org/officeDocument/2006/math" xmlns:v="urn:schemas-microsoft-com:vml" xmlns:wp14="http://schemas.microsoft.com/office/word/2010/wordprocessingDrawing" xmlns:wp="http://schemas.openxmlformats.org/drawingml/2006/wordprocessingDrawing" xmlns:w10="urn:schemas-microsoft-com:office:word" xmlns:w="http://schemas.openxmlformats.org/wordprocessingml/2006/main" xmlns:w14="http://schemas.microsoft.com/office/word/2010/wordml" xmlns:w15="http://schemas.microsoft.com/office/word/2012/wordml" xmlns:w16se="http://schemas.microsoft.com/office/word/2015/wordml/symex" xmlns:wpg="http://schemas.microsoft.com/office/word/2010/wordprocessingGroup" xmlns:wpi="http://schemas.microsoft.com/office/word/2010/wordprocessingInk" xmlns:wne="http://schemas.microsoft.com/office/word/2006/wordml" xmlns:wps="http://schemas.microsoft.com/office/word/2010/wordprocessingShape" mc:Ignorable="w14 w15 w16se wp14">
+<w:document xmlns:wpc="http://schemas.microsoft.com/office/word/2010/wordprocessingCanvas" xmlns:mc="http://schemas.openxmlformats.org/markup-compatibility/2006" xmlns:o="urn:schemas-microsoft-com:office:office" xmlns:r="http://schemas.openxmlformats.org/officeDocument/2006/relationships" xmlns:m="http://schemas.openxmlformats.org/officeDocument/2006/math" xmlns:v="urn:schemas-microsoft-com:vml" xmlns:wp14="http://schemas.microsoft.com/office/word/2010/wordprocessingDrawing" xmlns:wp="http://schemas.openxmlformats.org/drawingml/2006/wordprocessingDrawing" xmlns:w10="urn:schemas-microsoft-com:office:word" xmlns:w="http://schemas.openxmlformats.org/wordprocessingml/2006/main" xmlns:w14="http://schemas.microsoft.com/office/word/2010/wordml" xmlns:w15="http://schemas.microsoft.com/office/word/2012/wordml" xmlns:wpg="http://schemas.microsoft.com/office/word/2010/wordprocessingGroup" xmlns:wpi="http://schemas.microsoft.com/office/word/2010/wordprocessingInk" xmlns:wne="http://schemas.microsoft.com/office/word/2006/wordml" xmlns:wps="http://schemas.microsoft.com/office/word/2010/wordprocessingShape" mc:Ignorable="w14 w15 wp14">
   <w:body>
     <w:p>
       <w:pPr>
@@ -503,10 +503,10 @@
         <w:br w:type="page"/>
       </w:r>
       <w:bookmarkStart w:id="23" w:name="_Toc466776689"/>
-      <w:bookmarkStart w:id="24" w:name="_Toc463807087"/>
-      <w:bookmarkStart w:id="25" w:name="_Toc464372362"/>
-      <w:bookmarkStart w:id="26" w:name="_Toc466801080"/>
-      <w:bookmarkStart w:id="27" w:name="_Toc466801103"/>
+      <w:bookmarkStart w:id="24" w:name="_Toc466801080"/>
+      <w:bookmarkStart w:id="25" w:name="_Toc466801103"/>
+      <w:bookmarkStart w:id="26" w:name="_Toc463807087"/>
+      <w:bookmarkStart w:id="27" w:name="_Toc464372362"/>
       <w:bookmarkEnd w:id="6"/>
       <w:bookmarkEnd w:id="7"/>
       <w:bookmarkEnd w:id="8"/>
@@ -529,11 +529,12 @@
         <w:t>Resumo</w:t>
       </w:r>
       <w:bookmarkEnd w:id="23"/>
-      <w:bookmarkEnd w:id="26"/>
-      <w:bookmarkEnd w:id="27"/>
-    </w:p>
-    <w:p>
-      <w:pPr>
+      <w:bookmarkEnd w:id="24"/>
+      <w:bookmarkEnd w:id="25"/>
+    </w:p>
+    <w:p>
+      <w:pPr>
+        <w:ind w:firstLine="708"/>
         <w:rPr>
           <w:rFonts w:eastAsiaTheme="minorHAnsi"/>
         </w:rPr>
@@ -553,6 +554,7 @@
     </w:p>
     <w:p>
       <w:pPr>
+        <w:ind w:firstLine="708"/>
         <w:rPr>
           <w:rFonts w:eastAsiaTheme="minorHAnsi"/>
         </w:rPr>
@@ -585,47 +587,52 @@
         <w:rPr>
           <w:rFonts w:eastAsiaTheme="minorHAnsi"/>
         </w:rPr>
-        <w:t xml:space="preserve">Neste jogo como não é </w:t>
-      </w:r>
-      <w:proofErr w:type="spellStart"/>
+        <w:t>Neste jogo como não é só</w:t>
+      </w:r>
       <w:r>
         <w:rPr>
           <w:rFonts w:eastAsiaTheme="minorHAnsi"/>
         </w:rPr>
-        <w:t>so</w:t>
-      </w:r>
-      <w:proofErr w:type="spellEnd"/>
-      <w:r>
+        <w:t xml:space="preserve"> possível o computador jogar contra outro computador, e este mesmo jogo acabar. Como também é possível um humano jogar contra um computador. </w:t>
+      </w:r>
+    </w:p>
+    <w:p>
+      <w:pPr>
+        <w:ind w:firstLine="708"/>
         <w:rPr>
           <w:rFonts w:eastAsiaTheme="minorHAnsi"/>
         </w:rPr>
-        <w:t xml:space="preserve"> possível o computador jogar contra outro computador, e este mesmo jogo acabar. Como também é possível um humano jogar contra um computador. </w:t>
-      </w:r>
-    </w:p>
-    <w:p>
-      <w:pPr>
+      </w:pPr>
+      <w:r>
         <w:rPr>
           <w:rFonts w:eastAsiaTheme="minorHAnsi"/>
         </w:rPr>
-      </w:pPr>
+        <w:t xml:space="preserve">Para </w:t>
+      </w:r>
       <w:r>
         <w:rPr>
           <w:rFonts w:eastAsiaTheme="minorHAnsi"/>
         </w:rPr>
-        <w:t xml:space="preserve">Para </w:t>
+        <w:t xml:space="preserve">o jogo terminar um dos jogadores ou não teria mais nenhum movimento possível, ou a sua rainha teria sido </w:t>
       </w:r>
       <w:r>
         <w:rPr>
           <w:rFonts w:eastAsiaTheme="minorHAnsi"/>
         </w:rPr>
-        <w:t>o jogo terminar um dos jogadores ou não teria mais nenhum movimento possível, ou a sua rainha teria sido comida, tais condições são verificadas e o jogo acaba dizendo qual foi o vencedor.</w:t>
-      </w:r>
-    </w:p>
-    <w:p>
-      <w:pPr>
+        <w:t>capturada</w:t>
+      </w:r>
+      <w:r>
         <w:rPr>
           <w:rFonts w:eastAsiaTheme="minorHAnsi"/>
         </w:rPr>
+        <w:t>, tais condições são verificadas e o jogo acaba dizendo qual foi o vencedor.</w:t>
+      </w:r>
+    </w:p>
+    <w:p>
+      <w:pPr>
+        <w:rPr>
+          <w:rFonts w:eastAsiaTheme="minorHAnsi"/>
+        </w:rPr>
       </w:pPr>
     </w:p>
     <w:p>
@@ -669,26 +676,31 @@
         </w:rPr>
         <w:br w:type="page"/>
       </w:r>
-      <w:bookmarkStart w:id="28" w:name="_GoBack"/>
-      <w:bookmarkEnd w:id="28"/>
     </w:p>
     <w:p>
       <w:pPr>
         <w:pStyle w:val="Cabealho2"/>
       </w:pPr>
-      <w:bookmarkStart w:id="29" w:name="_Toc466776690"/>
-      <w:bookmarkStart w:id="30" w:name="_Toc466801081"/>
-      <w:bookmarkStart w:id="31" w:name="_Toc466801104"/>
+      <w:bookmarkStart w:id="28" w:name="_Toc466776690"/>
+      <w:bookmarkStart w:id="29" w:name="_Toc466801081"/>
+      <w:bookmarkStart w:id="30" w:name="_Toc466801104"/>
       <w:r>
         <w:lastRenderedPageBreak/>
         <w:t>Índice</w:t>
       </w:r>
+      <w:bookmarkEnd w:id="28"/>
       <w:bookmarkEnd w:id="29"/>
       <w:bookmarkEnd w:id="30"/>
-      <w:bookmarkEnd w:id="31"/>
     </w:p>
     <w:sdt>
       <w:sdtPr>
+        <w:rPr>
+          <w:rFonts w:ascii="Times New Roman" w:eastAsia="Times New Roman" w:hAnsi="Times New Roman" w:cs="Times New Roman"/>
+          <w:color w:val="auto"/>
+          <w:sz w:val="22"/>
+          <w:szCs w:val="20"/>
+          <w:lang w:eastAsia="en-US"/>
+        </w:rPr>
         <w:id w:val="1731568224"/>
         <w:docPartObj>
           <w:docPartGallery w:val="Table of Contents"/>
@@ -697,13 +709,8 @@
       </w:sdtPr>
       <w:sdtEndPr>
         <w:rPr>
-          <w:rFonts w:ascii="Times New Roman" w:eastAsia="Times New Roman" w:hAnsi="Times New Roman" w:cs="Times New Roman"/>
           <w:b/>
           <w:bCs/>
-          <w:color w:val="auto"/>
-          <w:sz w:val="22"/>
-          <w:szCs w:val="20"/>
-          <w:lang w:eastAsia="en-US"/>
         </w:rPr>
       </w:sdtEndPr>
       <w:sdtContent>
@@ -1927,14 +1934,14 @@
       <w:pPr>
         <w:pStyle w:val="Cabealho2"/>
       </w:pPr>
-      <w:bookmarkStart w:id="32" w:name="_Toc466801082"/>
-      <w:bookmarkStart w:id="33" w:name="_Toc466801105"/>
+      <w:bookmarkStart w:id="31" w:name="_Toc466801082"/>
+      <w:bookmarkStart w:id="32" w:name="_Toc466801105"/>
       <w:r>
         <w:lastRenderedPageBreak/>
         <w:t>Introdução</w:t>
       </w:r>
+      <w:bookmarkEnd w:id="31"/>
       <w:bookmarkEnd w:id="32"/>
-      <w:bookmarkEnd w:id="33"/>
     </w:p>
     <w:p>
       <w:r>
@@ -2034,16 +2041,16 @@
       <w:pPr>
         <w:pStyle w:val="Cabealho2"/>
       </w:pPr>
-      <w:bookmarkStart w:id="34" w:name="_Toc466801083"/>
-      <w:bookmarkStart w:id="35" w:name="_Toc466801106"/>
+      <w:bookmarkStart w:id="33" w:name="_Toc466801083"/>
+      <w:bookmarkStart w:id="34" w:name="_Toc466801106"/>
       <w:r>
         <w:lastRenderedPageBreak/>
         <w:t>Descrição do Jogo</w:t>
       </w:r>
-      <w:bookmarkEnd w:id="24"/>
-      <w:bookmarkEnd w:id="25"/>
+      <w:bookmarkEnd w:id="26"/>
+      <w:bookmarkEnd w:id="27"/>
+      <w:bookmarkEnd w:id="33"/>
       <w:bookmarkEnd w:id="34"/>
-      <w:bookmarkEnd w:id="35"/>
     </w:p>
     <w:p>
       <w:pPr>
@@ -2561,56 +2568,56 @@
       <w:pPr>
         <w:pStyle w:val="Cabealho3"/>
       </w:pPr>
-      <w:bookmarkStart w:id="36" w:name="_Toc464372363"/>
-      <w:bookmarkStart w:id="37" w:name="_Toc466801084"/>
-      <w:bookmarkStart w:id="38" w:name="_Toc466801107"/>
+      <w:bookmarkStart w:id="35" w:name="_Toc464372363"/>
+      <w:bookmarkStart w:id="36" w:name="_Toc466801084"/>
+      <w:bookmarkStart w:id="37" w:name="_Toc466801107"/>
       <w:r>
         <w:t>Movimentos</w:t>
       </w:r>
+      <w:bookmarkEnd w:id="35"/>
       <w:bookmarkEnd w:id="36"/>
       <w:bookmarkEnd w:id="37"/>
+    </w:p>
+    <w:p>
+      <w:pPr>
+        <w:ind w:firstLine="720"/>
+      </w:pPr>
+      <w:r>
+        <w:t>Quanto à rainha, esta pode se mover no tabuleiro como num jogo de xadrez, isto é, pode mover a pilha toda que a constituí em qualquer direção (horizontal, vertical e diagonal) numa sequência de casas vazias.</w:t>
+      </w:r>
+    </w:p>
+    <w:p>
+      <w:pPr>
+        <w:ind w:firstLine="720"/>
+      </w:pPr>
+      <w:r>
+        <w:t>Se o movimento terminar numa casa ocupada por uma peça adversária, rainha ou bebé, a mesma é capturada e substituída pela rainha.</w:t>
+      </w:r>
+      <w:r>
+        <w:t xml:space="preserve"> </w:t>
+      </w:r>
+      <w:r>
+        <w:t xml:space="preserve">Se o movimento da rainha </w:t>
+      </w:r>
+      <w:r>
+        <w:t>não originar a captura de nenhuma peça adversária a mesma deixa na sua posição anterior um bebé, reduzindo a altura da sua pilha numa unidade.</w:t>
+      </w:r>
+    </w:p>
+    <w:p>
+      <w:pPr>
+        <w:ind w:firstLine="720"/>
+      </w:pPr>
+      <w:r>
+        <w:t>Quanto aos bebés, estes podem-se mover exatamente da mesma forma da rainha</w:t>
+      </w:r>
+      <w:r>
+        <w:t xml:space="preserve"> para capturar a rainha ou bebés adversários</w:t>
+      </w:r>
+      <w:bookmarkStart w:id="38" w:name="referencias"/>
+      <w:bookmarkStart w:id="39" w:name="_Toc110319576"/>
+      <w:bookmarkStart w:id="40" w:name="_Toc200969679"/>
+      <w:bookmarkStart w:id="41" w:name="_Toc200969798"/>
       <w:bookmarkEnd w:id="38"/>
-    </w:p>
-    <w:p>
-      <w:pPr>
-        <w:ind w:firstLine="720"/>
-      </w:pPr>
-      <w:r>
-        <w:t>Quanto à rainha, esta pode se mover no tabuleiro como num jogo de xadrez, isto é, pode mover a pilha toda que a constituí em qualquer direção (horizontal, vertical e diagonal) numa sequência de casas vazias.</w:t>
-      </w:r>
-    </w:p>
-    <w:p>
-      <w:pPr>
-        <w:ind w:firstLine="720"/>
-      </w:pPr>
-      <w:r>
-        <w:t>Se o movimento terminar numa casa ocupada por uma peça adversária, rainha ou bebé, a mesma é capturada e substituída pela rainha.</w:t>
-      </w:r>
-      <w:r>
-        <w:t xml:space="preserve"> </w:t>
-      </w:r>
-      <w:r>
-        <w:t xml:space="preserve">Se o movimento da rainha </w:t>
-      </w:r>
-      <w:r>
-        <w:t>não originar a captura de nenhuma peça adversária a mesma deixa na sua posição anterior um bebé, reduzindo a altura da sua pilha numa unidade.</w:t>
-      </w:r>
-    </w:p>
-    <w:p>
-      <w:pPr>
-        <w:ind w:firstLine="720"/>
-      </w:pPr>
-      <w:r>
-        <w:t>Quanto aos bebés, estes podem-se mover exatamente da mesma forma da rainha</w:t>
-      </w:r>
-      <w:r>
-        <w:t xml:space="preserve"> para capturar a rainha ou bebés adversários</w:t>
-      </w:r>
-      <w:bookmarkStart w:id="39" w:name="referencias"/>
-      <w:bookmarkStart w:id="40" w:name="_Toc110319576"/>
-      <w:bookmarkStart w:id="41" w:name="_Toc200969679"/>
-      <w:bookmarkStart w:id="42" w:name="_Toc200969798"/>
-      <w:bookmarkEnd w:id="39"/>
       <w:r>
         <w:t>.</w:t>
       </w:r>
@@ -2737,25 +2744,25 @@
       <w:pPr>
         <w:pStyle w:val="Cabealho2"/>
       </w:pPr>
-      <w:bookmarkStart w:id="43" w:name="_Toc466801085"/>
-      <w:bookmarkStart w:id="44" w:name="_Toc466801108"/>
+      <w:bookmarkStart w:id="42" w:name="_Toc466801085"/>
+      <w:bookmarkStart w:id="43" w:name="_Toc466801108"/>
       <w:r>
         <w:t>Lógica do Jogo</w:t>
       </w:r>
+      <w:bookmarkEnd w:id="42"/>
       <w:bookmarkEnd w:id="43"/>
+    </w:p>
+    <w:p>
+      <w:pPr>
+        <w:pStyle w:val="Cabealho3"/>
+      </w:pPr>
+      <w:bookmarkStart w:id="44" w:name="_Toc466801086"/>
+      <w:bookmarkStart w:id="45" w:name="_Toc466801109"/>
+      <w:r>
+        <w:t>Representação do Estado do Jogo</w:t>
+      </w:r>
       <w:bookmarkEnd w:id="44"/>
-    </w:p>
-    <w:p>
-      <w:pPr>
-        <w:pStyle w:val="Cabealho3"/>
-      </w:pPr>
-      <w:bookmarkStart w:id="45" w:name="_Toc466801086"/>
-      <w:bookmarkStart w:id="46" w:name="_Toc466801109"/>
-      <w:r>
-        <w:t>Representação do Estado do Jogo</w:t>
-      </w:r>
       <w:bookmarkEnd w:id="45"/>
-      <w:bookmarkEnd w:id="46"/>
     </w:p>
     <w:p>
       <w:pPr>
@@ -2850,7 +2857,7 @@
               </wp:anchor>
             </w:drawing>
           </mc:Choice>
-          <mc:Fallback>
+          <mc:Fallback xmlns:w16se="http://schemas.microsoft.com/office/word/2015/wordml/symex" xmlns:cx5="http://schemas.microsoft.com/office/drawing/2016/5/11/chartex" xmlns:cx4="http://schemas.microsoft.com/office/drawing/2016/5/10/chartex" xmlns:cx3="http://schemas.microsoft.com/office/drawing/2016/5/9/chartex" xmlns:cx2="http://schemas.microsoft.com/office/drawing/2015/10/21/chartex" xmlns:cx1="http://schemas.microsoft.com/office/drawing/2015/9/8/chartex" xmlns:cx="http://schemas.microsoft.com/office/drawing/2014/chartex">
             <w:pict>
               <v:shapetype w14:anchorId="2CEDCBD9" id="_x0000_t202" coordsize="21600,21600" o:spt="202" path="m,l,21600r21600,l21600,xe">
                 <v:stroke joinstyle="miter"/>
@@ -2959,7 +2966,7 @@
               </wp:anchor>
             </w:drawing>
           </mc:Choice>
-          <mc:Fallback>
+          <mc:Fallback xmlns:w16se="http://schemas.microsoft.com/office/word/2015/wordml/symex" xmlns:cx5="http://schemas.microsoft.com/office/drawing/2016/5/11/chartex" xmlns:cx4="http://schemas.microsoft.com/office/drawing/2016/5/10/chartex" xmlns:cx3="http://schemas.microsoft.com/office/drawing/2016/5/9/chartex" xmlns:cx2="http://schemas.microsoft.com/office/drawing/2015/10/21/chartex" xmlns:cx1="http://schemas.microsoft.com/office/drawing/2015/9/8/chartex" xmlns:cx="http://schemas.microsoft.com/office/drawing/2014/chartex">
             <w:pict>
               <v:shape w14:anchorId="7E7A2010" id="Caixa de texto 13" o:spid="_x0000_s1027" type="#_x0000_t202" style="position:absolute;left:0;text-align:left;margin-left:148.25pt;margin-top:229.05pt;width:101.25pt;height:19.5pt;z-index:251671552;visibility:visible;mso-wrap-style:square;mso-width-percent:0;mso-height-percent:0;mso-wrap-distance-left:9pt;mso-wrap-distance-top:0;mso-wrap-distance-right:9pt;mso-wrap-distance-bottom:0;mso-position-horizontal:absolute;mso-position-horizontal-relative:text;mso-position-vertical:absolute;mso-position-vertical-relative:text;mso-width-percent:0;mso-height-percent:0;mso-width-relative:margin;mso-height-relative:margin;v-text-anchor:top" o:gfxdata="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" fillcolor="white [3201]" stroked="f" strokeweight=".5pt">
                 <v:textbox>
@@ -3064,7 +3071,7 @@
               </wp:anchor>
             </w:drawing>
           </mc:Choice>
-          <mc:Fallback>
+          <mc:Fallback xmlns:w16se="http://schemas.microsoft.com/office/word/2015/wordml/symex" xmlns:cx5="http://schemas.microsoft.com/office/drawing/2016/5/11/chartex" xmlns:cx4="http://schemas.microsoft.com/office/drawing/2016/5/10/chartex" xmlns:cx3="http://schemas.microsoft.com/office/drawing/2016/5/9/chartex" xmlns:cx2="http://schemas.microsoft.com/office/drawing/2015/10/21/chartex" xmlns:cx1="http://schemas.microsoft.com/office/drawing/2015/9/8/chartex" xmlns:cx="http://schemas.microsoft.com/office/drawing/2014/chartex">
             <w:pict>
               <v:shape w14:anchorId="0E5B4FA7" id="Caixa de texto 12" o:spid="_x0000_s1028" type="#_x0000_t202" style="position:absolute;left:0;text-align:left;margin-left:-30.25pt;margin-top:232.8pt;width:78pt;height:19.5pt;z-index:251669504;visibility:visible;mso-wrap-style:square;mso-width-percent:0;mso-height-percent:0;mso-wrap-distance-left:9pt;mso-wrap-distance-top:0;mso-wrap-distance-right:9pt;mso-wrap-distance-bottom:0;mso-position-horizontal:absolute;mso-position-horizontal-relative:text;mso-position-vertical:absolute;mso-position-vertical-relative:text;mso-width-percent:0;mso-height-percent:0;mso-width-relative:margin;mso-height-relative:margin;v-text-anchor:top" o:gfxdata="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" fillcolor="white [3201]" stroked="f" strokeweight=".5pt">
                 <v:textbox>
@@ -3411,14 +3418,14 @@
       <w:pPr>
         <w:pStyle w:val="Cabealho3"/>
       </w:pPr>
-      <w:bookmarkStart w:id="47" w:name="_Toc466801087"/>
-      <w:bookmarkStart w:id="48" w:name="_Toc466801110"/>
+      <w:bookmarkStart w:id="46" w:name="_Toc466801087"/>
+      <w:bookmarkStart w:id="47" w:name="_Toc466801110"/>
       <w:r>
         <w:lastRenderedPageBreak/>
         <w:t>Visualização do Tabuleiro</w:t>
       </w:r>
+      <w:bookmarkEnd w:id="46"/>
       <w:bookmarkEnd w:id="47"/>
-      <w:bookmarkEnd w:id="48"/>
     </w:p>
     <w:p>
       <w:pPr>
@@ -3685,6 +3692,7 @@
         </w:rPr>
       </w:pPr>
       <w:proofErr w:type="spellStart"/>
+      <w:proofErr w:type="gramStart"/>
       <w:r>
         <w:rPr>
           <w:rFonts w:ascii="Courier New" w:eastAsiaTheme="minorHAnsi" w:hAnsi="Courier New" w:cs="Courier New"/>
@@ -3694,6 +3702,7 @@
         <w:t>display_board</w:t>
       </w:r>
       <w:proofErr w:type="spellEnd"/>
+      <w:proofErr w:type="gramEnd"/>
       <w:r>
         <w:rPr>
           <w:rFonts w:ascii="Courier New" w:eastAsiaTheme="minorHAnsi" w:hAnsi="Courier New" w:cs="Courier New"/>
@@ -3734,16 +3743,7 @@
           <w:color w:val="000000"/>
           <w:sz w:val="16"/>
         </w:rPr>
-        <w:t>]</w:t>
-      </w:r>
-      <w:proofErr w:type="gramStart"/>
-      <w:r>
-        <w:rPr>
-          <w:rFonts w:ascii="Courier New" w:eastAsiaTheme="minorHAnsi" w:hAnsi="Courier New" w:cs="Courier New"/>
-          <w:color w:val="000000"/>
-          <w:sz w:val="16"/>
-        </w:rPr>
-        <w:t>)</w:t>
+        <w:t>])</w:t>
       </w:r>
       <w:r>
         <w:rPr>
@@ -3754,7 +3754,6 @@
         </w:rPr>
         <w:t>:-</w:t>
       </w:r>
-      <w:proofErr w:type="gramEnd"/>
     </w:p>
     <w:p>
       <w:pPr>
@@ -3786,14 +3785,6 @@
         <w:t>write</w:t>
       </w:r>
       <w:proofErr w:type="spellEnd"/>
-      <w:r>
-        <w:rPr>
-          <w:rFonts w:ascii="Courier New" w:eastAsiaTheme="minorHAnsi" w:hAnsi="Courier New" w:cs="Courier New"/>
-          <w:color w:val="000000"/>
-          <w:sz w:val="16"/>
-        </w:rPr>
-        <w:t>(</w:t>
-      </w:r>
       <w:proofErr w:type="gramEnd"/>
       <w:r>
         <w:rPr>
@@ -3801,7 +3792,7 @@
           <w:color w:val="000000"/>
           <w:sz w:val="16"/>
         </w:rPr>
-        <w:t xml:space="preserve">'  A    B    C    D    E    F    G    H    I    J    K    L'), </w:t>
+        <w:t xml:space="preserve">('  A    B    C    D    E    F    G    H    I    J    K    L'), </w:t>
       </w:r>
       <w:proofErr w:type="spellStart"/>
       <w:r>
@@ -3855,14 +3846,6 @@
         <w:t>write</w:t>
       </w:r>
       <w:proofErr w:type="spellEnd"/>
-      <w:r>
-        <w:rPr>
-          <w:rFonts w:ascii="Courier New" w:eastAsiaTheme="minorHAnsi" w:hAnsi="Courier New" w:cs="Courier New"/>
-          <w:color w:val="000000"/>
-          <w:sz w:val="16"/>
-        </w:rPr>
-        <w:t>(</w:t>
-      </w:r>
       <w:proofErr w:type="gramEnd"/>
       <w:r>
         <w:rPr>
@@ -3870,7 +3853,7 @@
           <w:color w:val="000000"/>
           <w:sz w:val="16"/>
         </w:rPr>
-        <w:t xml:space="preserve">'-------------------------------------------------------------'), </w:t>
+        <w:t xml:space="preserve">('-------------------------------------------------------------'), </w:t>
       </w:r>
       <w:proofErr w:type="spellStart"/>
       <w:r>
@@ -3970,6 +3953,7 @@
         </w:rPr>
       </w:pPr>
       <w:proofErr w:type="spellStart"/>
+      <w:proofErr w:type="gramStart"/>
       <w:r>
         <w:rPr>
           <w:rFonts w:ascii="Courier New" w:eastAsiaTheme="minorHAnsi" w:hAnsi="Courier New" w:cs="Courier New"/>
@@ -3979,6 +3963,7 @@
         <w:t>display_lines</w:t>
       </w:r>
       <w:proofErr w:type="spellEnd"/>
+      <w:proofErr w:type="gramEnd"/>
       <w:r>
         <w:rPr>
           <w:rFonts w:ascii="Courier New" w:eastAsiaTheme="minorHAnsi" w:hAnsi="Courier New" w:cs="Courier New"/>
@@ -4032,7 +4017,6 @@
         <w:t>Nlines</w:t>
       </w:r>
       <w:proofErr w:type="spellEnd"/>
-      <w:proofErr w:type="gramStart"/>
       <w:r>
         <w:rPr>
           <w:rFonts w:ascii="Courier New" w:eastAsiaTheme="minorHAnsi" w:hAnsi="Courier New" w:cs="Courier New"/>
@@ -4050,7 +4034,6 @@
         </w:rPr>
         <w:t>:-</w:t>
       </w:r>
-      <w:proofErr w:type="gramEnd"/>
       <w:r>
         <w:rPr>
           <w:rFonts w:ascii="Courier New" w:eastAsiaTheme="minorHAnsi" w:hAnsi="Courier New" w:cs="Courier New"/>
@@ -4080,6 +4063,7 @@
         <w:t xml:space="preserve">        </w:t>
       </w:r>
       <w:proofErr w:type="spellStart"/>
+      <w:proofErr w:type="gramStart"/>
       <w:r>
         <w:rPr>
           <w:rFonts w:ascii="Courier New" w:eastAsiaTheme="minorHAnsi" w:hAnsi="Courier New" w:cs="Courier New"/>
@@ -4089,6 +4073,7 @@
         <w:t>display_line</w:t>
       </w:r>
       <w:proofErr w:type="spellEnd"/>
+      <w:proofErr w:type="gramEnd"/>
       <w:r>
         <w:rPr>
           <w:rFonts w:ascii="Courier New" w:eastAsiaTheme="minorHAnsi" w:hAnsi="Courier New" w:cs="Courier New"/>
@@ -4098,7 +4083,6 @@
         <w:t xml:space="preserve">(L1), </w:t>
       </w:r>
       <w:proofErr w:type="spellStart"/>
-      <w:proofErr w:type="gramStart"/>
       <w:r>
         <w:rPr>
           <w:rFonts w:ascii="Courier New" w:eastAsiaTheme="minorHAnsi" w:hAnsi="Courier New" w:cs="Courier New"/>
@@ -4114,16 +4098,7 @@
           <w:color w:val="000000"/>
           <w:sz w:val="16"/>
         </w:rPr>
-        <w:t>(</w:t>
-      </w:r>
-      <w:proofErr w:type="gramEnd"/>
-      <w:r>
-        <w:rPr>
-          <w:rFonts w:ascii="Courier New" w:eastAsiaTheme="minorHAnsi" w:hAnsi="Courier New" w:cs="Courier New"/>
-          <w:color w:val="000000"/>
-          <w:sz w:val="16"/>
-        </w:rPr>
-        <w:t xml:space="preserve">'| '), </w:t>
+        <w:t xml:space="preserve">('| '), </w:t>
       </w:r>
       <w:proofErr w:type="spellStart"/>
       <w:r>
@@ -4213,14 +4188,6 @@
         <w:t>write</w:t>
       </w:r>
       <w:proofErr w:type="spellEnd"/>
-      <w:r>
-        <w:rPr>
-          <w:rFonts w:ascii="Courier New" w:eastAsiaTheme="minorHAnsi" w:hAnsi="Courier New" w:cs="Courier New"/>
-          <w:color w:val="000000"/>
-          <w:sz w:val="16"/>
-        </w:rPr>
-        <w:t>(</w:t>
-      </w:r>
       <w:proofErr w:type="gramEnd"/>
       <w:r>
         <w:rPr>
@@ -4228,7 +4195,7 @@
           <w:color w:val="000000"/>
           <w:sz w:val="16"/>
         </w:rPr>
-        <w:t xml:space="preserve">'-------------------------------------------------------------'), </w:t>
+        <w:t xml:space="preserve">('-------------------------------------------------------------'), </w:t>
       </w:r>
       <w:proofErr w:type="spellStart"/>
       <w:r>
@@ -4354,6 +4321,7 @@
         <w:t xml:space="preserve">        </w:t>
       </w:r>
       <w:proofErr w:type="spellStart"/>
+      <w:proofErr w:type="gramStart"/>
       <w:r>
         <w:rPr>
           <w:rFonts w:ascii="Courier New" w:eastAsiaTheme="minorHAnsi" w:hAnsi="Courier New" w:cs="Courier New"/>
@@ -4363,6 +4331,7 @@
         <w:t>display_lines</w:t>
       </w:r>
       <w:proofErr w:type="spellEnd"/>
+      <w:proofErr w:type="gramEnd"/>
       <w:r>
         <w:rPr>
           <w:rFonts w:ascii="Courier New" w:eastAsiaTheme="minorHAnsi" w:hAnsi="Courier New" w:cs="Courier New"/>
@@ -4372,7 +4341,6 @@
         <w:t>(</w:t>
       </w:r>
       <w:proofErr w:type="spellStart"/>
-      <w:proofErr w:type="gramStart"/>
       <w:r>
         <w:rPr>
           <w:rFonts w:ascii="Courier New" w:eastAsiaTheme="minorHAnsi" w:hAnsi="Courier New" w:cs="Courier New"/>
@@ -4382,7 +4350,6 @@
         <w:t>Ls,Nextlines</w:t>
       </w:r>
       <w:proofErr w:type="spellEnd"/>
-      <w:proofErr w:type="gramEnd"/>
       <w:r>
         <w:rPr>
           <w:rFonts w:ascii="Courier New" w:eastAsiaTheme="minorHAnsi" w:hAnsi="Courier New" w:cs="Courier New"/>
@@ -4425,14 +4392,6 @@
         </w:rPr>
       </w:pPr>
       <w:proofErr w:type="spellStart"/>
-      <w:r>
-        <w:rPr>
-          <w:rFonts w:ascii="Courier New" w:eastAsiaTheme="minorHAnsi" w:hAnsi="Courier New" w:cs="Courier New"/>
-          <w:color w:val="000000"/>
-          <w:sz w:val="16"/>
-        </w:rPr>
-        <w:t>display_</w:t>
-      </w:r>
       <w:proofErr w:type="gramStart"/>
       <w:r>
         <w:rPr>
@@ -4440,17 +4399,9 @@
           <w:color w:val="000000"/>
           <w:sz w:val="16"/>
         </w:rPr>
-        <w:t>lines</w:t>
-      </w:r>
-      <w:proofErr w:type="spellEnd"/>
-      <w:r>
-        <w:rPr>
-          <w:rFonts w:ascii="Courier New" w:eastAsiaTheme="minorHAnsi" w:hAnsi="Courier New" w:cs="Courier New"/>
-          <w:color w:val="000000"/>
-          <w:sz w:val="16"/>
-        </w:rPr>
-        <w:t>(</w:t>
-      </w:r>
+        <w:t>display_lines</w:t>
+      </w:r>
+      <w:proofErr w:type="spellEnd"/>
       <w:proofErr w:type="gramEnd"/>
       <w:r>
         <w:rPr>
@@ -4458,7 +4409,7 @@
           <w:color w:val="000000"/>
           <w:sz w:val="16"/>
         </w:rPr>
-        <w:t xml:space="preserve">[], </w:t>
+        <w:t xml:space="preserve">([], </w:t>
       </w:r>
       <w:proofErr w:type="spellStart"/>
       <w:r>
@@ -4511,6 +4462,7 @@
         </w:rPr>
       </w:pPr>
       <w:proofErr w:type="spellStart"/>
+      <w:proofErr w:type="gramStart"/>
       <w:r>
         <w:rPr>
           <w:rFonts w:ascii="Courier New" w:eastAsiaTheme="minorHAnsi" w:hAnsi="Courier New" w:cs="Courier New"/>
@@ -4520,6 +4472,7 @@
         <w:t>display_line</w:t>
       </w:r>
       <w:proofErr w:type="spellEnd"/>
+      <w:proofErr w:type="gramEnd"/>
       <w:r>
         <w:rPr>
           <w:rFonts w:ascii="Courier New" w:eastAsiaTheme="minorHAnsi" w:hAnsi="Courier New" w:cs="Courier New"/>
@@ -4562,16 +4515,7 @@
           <w:color w:val="000000"/>
           <w:sz w:val="16"/>
         </w:rPr>
-        <w:t>]</w:t>
-      </w:r>
-      <w:proofErr w:type="gramStart"/>
-      <w:r>
-        <w:rPr>
-          <w:rFonts w:ascii="Courier New" w:eastAsiaTheme="minorHAnsi" w:hAnsi="Courier New" w:cs="Courier New"/>
-          <w:color w:val="000000"/>
-          <w:sz w:val="16"/>
-        </w:rPr>
-        <w:t>)</w:t>
+        <w:t>])</w:t>
       </w:r>
       <w:r>
         <w:rPr>
@@ -4582,7 +4526,6 @@
         </w:rPr>
         <w:t>:-</w:t>
       </w:r>
-      <w:proofErr w:type="gramEnd"/>
     </w:p>
     <w:p>
       <w:pPr>
@@ -4595,8 +4538,8 @@
           <w:sz w:val="16"/>
         </w:rPr>
       </w:pPr>
-      <w:bookmarkStart w:id="49" w:name="OLE_LINK3"/>
-      <w:bookmarkStart w:id="50" w:name="OLE_LINK4"/>
+      <w:bookmarkStart w:id="48" w:name="OLE_LINK3"/>
+      <w:bookmarkStart w:id="49" w:name="OLE_LINK4"/>
       <w:r>
         <w:rPr>
           <w:rFonts w:ascii="Courier New" w:eastAsiaTheme="minorHAnsi" w:hAnsi="Courier New" w:cs="Courier New"/>
@@ -4605,8 +4548,8 @@
         </w:rPr>
         <w:t xml:space="preserve">        </w:t>
       </w:r>
+      <w:bookmarkEnd w:id="48"/>
       <w:bookmarkEnd w:id="49"/>
-      <w:bookmarkEnd w:id="50"/>
       <w:proofErr w:type="spellStart"/>
       <w:proofErr w:type="gramStart"/>
       <w:r>
@@ -4618,14 +4561,6 @@
         <w:t>write</w:t>
       </w:r>
       <w:proofErr w:type="spellEnd"/>
-      <w:r>
-        <w:rPr>
-          <w:rFonts w:ascii="Courier New" w:eastAsiaTheme="minorHAnsi" w:hAnsi="Courier New" w:cs="Courier New"/>
-          <w:color w:val="000000"/>
-          <w:sz w:val="16"/>
-        </w:rPr>
-        <w:t>(</w:t>
-      </w:r>
       <w:proofErr w:type="gramEnd"/>
       <w:r>
         <w:rPr>
@@ -4633,7 +4568,7 @@
           <w:color w:val="000000"/>
           <w:sz w:val="16"/>
         </w:rPr>
-        <w:t xml:space="preserve">'|'),            </w:t>
+        <w:t xml:space="preserve">('|'),            </w:t>
       </w:r>
     </w:p>
     <w:p>
@@ -4657,6 +4592,7 @@
         <w:t xml:space="preserve">        </w:t>
       </w:r>
       <w:proofErr w:type="spellStart"/>
+      <w:proofErr w:type="gramStart"/>
       <w:r>
         <w:rPr>
           <w:rFonts w:ascii="Courier New" w:eastAsiaTheme="minorHAnsi" w:hAnsi="Courier New" w:cs="Courier New"/>
@@ -4666,22 +4602,14 @@
         <w:t>translate</w:t>
       </w:r>
       <w:proofErr w:type="spellEnd"/>
-      <w:r>
-        <w:rPr>
-          <w:rFonts w:ascii="Courier New" w:eastAsiaTheme="minorHAnsi" w:hAnsi="Courier New" w:cs="Courier New"/>
-          <w:color w:val="000000"/>
-          <w:sz w:val="16"/>
-        </w:rPr>
-        <w:t>(</w:t>
-      </w:r>
-      <w:proofErr w:type="gramStart"/>
-      <w:r>
-        <w:rPr>
-          <w:rFonts w:ascii="Courier New" w:eastAsiaTheme="minorHAnsi" w:hAnsi="Courier New" w:cs="Courier New"/>
-          <w:color w:val="000000"/>
-          <w:sz w:val="16"/>
-        </w:rPr>
-        <w:t>E,</w:t>
+      <w:proofErr w:type="gramEnd"/>
+      <w:r>
+        <w:rPr>
+          <w:rFonts w:ascii="Courier New" w:eastAsiaTheme="minorHAnsi" w:hAnsi="Courier New" w:cs="Courier New"/>
+          <w:color w:val="000000"/>
+          <w:sz w:val="16"/>
+        </w:rPr>
+        <w:t>(E,</w:t>
       </w:r>
       <w:r>
         <w:rPr>
@@ -4692,7 +4620,6 @@
         </w:rPr>
         <w:t>T</w:t>
       </w:r>
-      <w:proofErr w:type="gramEnd"/>
       <w:r>
         <w:rPr>
           <w:rFonts w:ascii="Courier New" w:eastAsiaTheme="minorHAnsi" w:hAnsi="Courier New" w:cs="Courier New"/>
@@ -4753,9 +4680,9 @@
           <w:sz w:val="16"/>
         </w:rPr>
       </w:pPr>
-      <w:bookmarkStart w:id="51" w:name="OLE_LINK5"/>
-      <w:bookmarkStart w:id="52" w:name="OLE_LINK6"/>
-      <w:bookmarkStart w:id="53" w:name="OLE_LINK7"/>
+      <w:bookmarkStart w:id="50" w:name="OLE_LINK5"/>
+      <w:bookmarkStart w:id="51" w:name="OLE_LINK6"/>
+      <w:bookmarkStart w:id="52" w:name="OLE_LINK7"/>
       <w:r>
         <w:rPr>
           <w:rFonts w:ascii="Courier New" w:eastAsiaTheme="minorHAnsi" w:hAnsi="Courier New" w:cs="Courier New"/>
@@ -4764,9 +4691,9 @@
         </w:rPr>
         <w:t xml:space="preserve">        </w:t>
       </w:r>
+      <w:bookmarkEnd w:id="50"/>
       <w:bookmarkEnd w:id="51"/>
       <w:bookmarkEnd w:id="52"/>
-      <w:bookmarkEnd w:id="53"/>
       <w:proofErr w:type="spellStart"/>
       <w:r>
         <w:rPr>
@@ -4836,14 +4763,6 @@
         </w:rPr>
       </w:pPr>
       <w:proofErr w:type="spellStart"/>
-      <w:r>
-        <w:rPr>
-          <w:rFonts w:ascii="Courier New" w:eastAsiaTheme="minorHAnsi" w:hAnsi="Courier New" w:cs="Courier New"/>
-          <w:color w:val="000000"/>
-          <w:sz w:val="16"/>
-        </w:rPr>
-        <w:t>display_</w:t>
-      </w:r>
       <w:proofErr w:type="gramStart"/>
       <w:r>
         <w:rPr>
@@ -4851,17 +4770,9 @@
           <w:color w:val="000000"/>
           <w:sz w:val="16"/>
         </w:rPr>
-        <w:t>line</w:t>
-      </w:r>
-      <w:proofErr w:type="spellEnd"/>
-      <w:r>
-        <w:rPr>
-          <w:rFonts w:ascii="Courier New" w:eastAsiaTheme="minorHAnsi" w:hAnsi="Courier New" w:cs="Courier New"/>
-          <w:color w:val="000000"/>
-          <w:sz w:val="16"/>
-        </w:rPr>
-        <w:t>(</w:t>
-      </w:r>
+        <w:t>display_line</w:t>
+      </w:r>
+      <w:proofErr w:type="spellEnd"/>
       <w:proofErr w:type="gramEnd"/>
       <w:r>
         <w:rPr>
@@ -4869,7 +4780,7 @@
           <w:color w:val="000000"/>
           <w:sz w:val="16"/>
         </w:rPr>
-        <w:t>[])</w:t>
+        <w:t>([])</w:t>
       </w:r>
       <w:r>
         <w:rPr>
@@ -5004,6 +4915,7 @@
         <w:t>translate</w:t>
       </w:r>
       <w:proofErr w:type="spellEnd"/>
+      <w:proofErr w:type="gramEnd"/>
       <w:r>
         <w:rPr>
           <w:rFonts w:ascii="Courier New" w:eastAsiaTheme="minorHAnsi" w:hAnsi="Courier New" w:cs="Courier New"/>
@@ -5012,7 +4924,6 @@
         </w:rPr>
         <w:t>(</w:t>
       </w:r>
-      <w:proofErr w:type="gramEnd"/>
       <w:r>
         <w:rPr>
           <w:rFonts w:ascii="Courier New" w:eastAsiaTheme="minorHAnsi" w:hAnsi="Courier New" w:cs="Courier New"/>
@@ -5064,6 +4975,7 @@
         <w:t>translate</w:t>
       </w:r>
       <w:proofErr w:type="spellEnd"/>
+      <w:proofErr w:type="gramEnd"/>
       <w:r>
         <w:rPr>
           <w:rFonts w:ascii="Courier New" w:eastAsiaTheme="minorHAnsi" w:hAnsi="Courier New" w:cs="Courier New"/>
@@ -5072,7 +4984,6 @@
         </w:rPr>
         <w:t>(</w:t>
       </w:r>
-      <w:proofErr w:type="gramEnd"/>
       <w:r>
         <w:rPr>
           <w:rFonts w:ascii="Courier New" w:eastAsiaTheme="minorHAnsi" w:hAnsi="Courier New" w:cs="Courier New"/>
@@ -5124,6 +5035,7 @@
         <w:t>translate</w:t>
       </w:r>
       <w:proofErr w:type="spellEnd"/>
+      <w:proofErr w:type="gramEnd"/>
       <w:r>
         <w:rPr>
           <w:rFonts w:ascii="Courier New" w:eastAsiaTheme="minorHAnsi" w:hAnsi="Courier New" w:cs="Courier New"/>
@@ -5132,7 +5044,6 @@
         </w:rPr>
         <w:t>(</w:t>
       </w:r>
-      <w:proofErr w:type="gramEnd"/>
       <w:r>
         <w:rPr>
           <w:rFonts w:ascii="Courier New" w:eastAsiaTheme="minorHAnsi" w:hAnsi="Courier New" w:cs="Courier New"/>
@@ -5184,6 +5095,7 @@
         <w:t>translate</w:t>
       </w:r>
       <w:proofErr w:type="spellEnd"/>
+      <w:proofErr w:type="gramEnd"/>
       <w:r>
         <w:rPr>
           <w:rFonts w:ascii="Courier New" w:eastAsiaTheme="minorHAnsi" w:hAnsi="Courier New" w:cs="Courier New"/>
@@ -5192,7 +5104,6 @@
         </w:rPr>
         <w:t>(</w:t>
       </w:r>
-      <w:proofErr w:type="gramEnd"/>
       <w:r>
         <w:rPr>
           <w:rFonts w:ascii="Courier New" w:eastAsiaTheme="minorHAnsi" w:hAnsi="Courier New" w:cs="Courier New"/>
@@ -5244,6 +5155,7 @@
         <w:t>translate</w:t>
       </w:r>
       <w:proofErr w:type="spellEnd"/>
+      <w:proofErr w:type="gramEnd"/>
       <w:r>
         <w:rPr>
           <w:rFonts w:ascii="Courier New" w:eastAsiaTheme="minorHAnsi" w:hAnsi="Courier New" w:cs="Courier New"/>
@@ -5252,7 +5164,6 @@
         </w:rPr>
         <w:t>(</w:t>
       </w:r>
-      <w:proofErr w:type="gramEnd"/>
       <w:r>
         <w:rPr>
           <w:rFonts w:ascii="Courier New" w:eastAsiaTheme="minorHAnsi" w:hAnsi="Courier New" w:cs="Courier New"/>
@@ -5304,6 +5215,7 @@
         <w:t>translate</w:t>
       </w:r>
       <w:proofErr w:type="spellEnd"/>
+      <w:proofErr w:type="gramEnd"/>
       <w:r>
         <w:rPr>
           <w:rFonts w:ascii="Courier New" w:eastAsiaTheme="minorHAnsi" w:hAnsi="Courier New" w:cs="Courier New"/>
@@ -5312,7 +5224,6 @@
         </w:rPr>
         <w:t>(</w:t>
       </w:r>
-      <w:proofErr w:type="gramEnd"/>
       <w:r>
         <w:rPr>
           <w:rFonts w:ascii="Courier New" w:eastAsiaTheme="minorHAnsi" w:hAnsi="Courier New" w:cs="Courier New"/>
@@ -5364,6 +5275,7 @@
         <w:t>translate</w:t>
       </w:r>
       <w:proofErr w:type="spellEnd"/>
+      <w:proofErr w:type="gramEnd"/>
       <w:r>
         <w:rPr>
           <w:rFonts w:ascii="Courier New" w:eastAsiaTheme="minorHAnsi" w:hAnsi="Courier New" w:cs="Courier New"/>
@@ -5372,7 +5284,6 @@
         </w:rPr>
         <w:t>(</w:t>
       </w:r>
-      <w:proofErr w:type="gramEnd"/>
       <w:r>
         <w:rPr>
           <w:rFonts w:ascii="Courier New" w:eastAsiaTheme="minorHAnsi" w:hAnsi="Courier New" w:cs="Courier New"/>
@@ -5424,6 +5335,7 @@
         <w:t>translate</w:t>
       </w:r>
       <w:proofErr w:type="spellEnd"/>
+      <w:proofErr w:type="gramEnd"/>
       <w:r>
         <w:rPr>
           <w:rFonts w:ascii="Courier New" w:eastAsiaTheme="minorHAnsi" w:hAnsi="Courier New" w:cs="Courier New"/>
@@ -5432,7 +5344,6 @@
         </w:rPr>
         <w:t>(</w:t>
       </w:r>
-      <w:proofErr w:type="gramEnd"/>
       <w:r>
         <w:rPr>
           <w:rFonts w:ascii="Courier New" w:eastAsiaTheme="minorHAnsi" w:hAnsi="Courier New" w:cs="Courier New"/>
@@ -5484,6 +5395,7 @@
         <w:t>translate</w:t>
       </w:r>
       <w:proofErr w:type="spellEnd"/>
+      <w:proofErr w:type="gramEnd"/>
       <w:r>
         <w:rPr>
           <w:rFonts w:ascii="Courier New" w:eastAsiaTheme="minorHAnsi" w:hAnsi="Courier New" w:cs="Courier New"/>
@@ -5492,7 +5404,6 @@
         </w:rPr>
         <w:t>(</w:t>
       </w:r>
-      <w:proofErr w:type="gramEnd"/>
       <w:r>
         <w:rPr>
           <w:rFonts w:ascii="Courier New" w:eastAsiaTheme="minorHAnsi" w:hAnsi="Courier New" w:cs="Courier New"/>
@@ -5544,6 +5455,7 @@
         <w:t>translate</w:t>
       </w:r>
       <w:proofErr w:type="spellEnd"/>
+      <w:proofErr w:type="gramEnd"/>
       <w:r>
         <w:rPr>
           <w:rFonts w:ascii="Courier New" w:eastAsiaTheme="minorHAnsi" w:hAnsi="Courier New" w:cs="Courier New"/>
@@ -5552,7 +5464,6 @@
         </w:rPr>
         <w:t>(</w:t>
       </w:r>
-      <w:proofErr w:type="gramEnd"/>
       <w:r>
         <w:rPr>
           <w:rFonts w:ascii="Courier New" w:eastAsiaTheme="minorHAnsi" w:hAnsi="Courier New" w:cs="Courier New"/>
@@ -5604,6 +5515,7 @@
         <w:t>translate</w:t>
       </w:r>
       <w:proofErr w:type="spellEnd"/>
+      <w:proofErr w:type="gramEnd"/>
       <w:r>
         <w:rPr>
           <w:rFonts w:ascii="Courier New" w:eastAsiaTheme="minorHAnsi" w:hAnsi="Courier New" w:cs="Courier New"/>
@@ -5612,7 +5524,6 @@
         </w:rPr>
         <w:t>(</w:t>
       </w:r>
-      <w:proofErr w:type="gramEnd"/>
       <w:r>
         <w:rPr>
           <w:rFonts w:ascii="Courier New" w:eastAsiaTheme="minorHAnsi" w:hAnsi="Courier New" w:cs="Courier New"/>
@@ -5664,6 +5575,7 @@
         <w:t>translate</w:t>
       </w:r>
       <w:proofErr w:type="spellEnd"/>
+      <w:proofErr w:type="gramEnd"/>
       <w:r>
         <w:rPr>
           <w:rFonts w:ascii="Courier New" w:eastAsiaTheme="minorHAnsi" w:hAnsi="Courier New" w:cs="Courier New"/>
@@ -5672,7 +5584,6 @@
         </w:rPr>
         <w:t>(</w:t>
       </w:r>
-      <w:proofErr w:type="gramEnd"/>
       <w:r>
         <w:rPr>
           <w:rFonts w:ascii="Courier New" w:eastAsiaTheme="minorHAnsi" w:hAnsi="Courier New" w:cs="Courier New"/>
@@ -5724,6 +5635,7 @@
         <w:t>translate</w:t>
       </w:r>
       <w:proofErr w:type="spellEnd"/>
+      <w:proofErr w:type="gramEnd"/>
       <w:r>
         <w:rPr>
           <w:rFonts w:ascii="Courier New" w:eastAsiaTheme="minorHAnsi" w:hAnsi="Courier New" w:cs="Courier New"/>
@@ -5732,7 +5644,6 @@
         </w:rPr>
         <w:t>(</w:t>
       </w:r>
-      <w:proofErr w:type="gramEnd"/>
       <w:r>
         <w:rPr>
           <w:rFonts w:ascii="Courier New" w:eastAsiaTheme="minorHAnsi" w:hAnsi="Courier New" w:cs="Courier New"/>
@@ -5784,6 +5695,7 @@
         <w:t>translate</w:t>
       </w:r>
       <w:proofErr w:type="spellEnd"/>
+      <w:proofErr w:type="gramEnd"/>
       <w:r>
         <w:rPr>
           <w:rFonts w:ascii="Courier New" w:eastAsiaTheme="minorHAnsi" w:hAnsi="Courier New" w:cs="Courier New"/>
@@ -5792,7 +5704,6 @@
         </w:rPr>
         <w:t>(</w:t>
       </w:r>
-      <w:proofErr w:type="gramEnd"/>
       <w:r>
         <w:rPr>
           <w:rFonts w:ascii="Courier New" w:eastAsiaTheme="minorHAnsi" w:hAnsi="Courier New" w:cs="Courier New"/>
@@ -5844,6 +5755,7 @@
         <w:t>translate</w:t>
       </w:r>
       <w:proofErr w:type="spellEnd"/>
+      <w:proofErr w:type="gramEnd"/>
       <w:r>
         <w:rPr>
           <w:rFonts w:ascii="Courier New" w:eastAsiaTheme="minorHAnsi" w:hAnsi="Courier New" w:cs="Courier New"/>
@@ -5852,7 +5764,6 @@
         </w:rPr>
         <w:t>(</w:t>
       </w:r>
-      <w:proofErr w:type="gramEnd"/>
       <w:r>
         <w:rPr>
           <w:rFonts w:ascii="Courier New" w:eastAsiaTheme="minorHAnsi" w:hAnsi="Courier New" w:cs="Courier New"/>
@@ -5904,6 +5815,7 @@
         <w:t>translate</w:t>
       </w:r>
       <w:proofErr w:type="spellEnd"/>
+      <w:proofErr w:type="gramEnd"/>
       <w:r>
         <w:rPr>
           <w:rFonts w:ascii="Courier New" w:eastAsiaTheme="minorHAnsi" w:hAnsi="Courier New" w:cs="Courier New"/>
@@ -5912,7 +5824,6 @@
         </w:rPr>
         <w:t>(</w:t>
       </w:r>
-      <w:proofErr w:type="gramEnd"/>
       <w:r>
         <w:rPr>
           <w:rFonts w:ascii="Courier New" w:eastAsiaTheme="minorHAnsi" w:hAnsi="Courier New" w:cs="Courier New"/>
@@ -5964,6 +5875,7 @@
         <w:t>translate</w:t>
       </w:r>
       <w:proofErr w:type="spellEnd"/>
+      <w:proofErr w:type="gramEnd"/>
       <w:r>
         <w:rPr>
           <w:rFonts w:ascii="Courier New" w:eastAsiaTheme="minorHAnsi" w:hAnsi="Courier New" w:cs="Courier New"/>
@@ -5972,7 +5884,6 @@
         </w:rPr>
         <w:t>(</w:t>
       </w:r>
-      <w:proofErr w:type="gramEnd"/>
       <w:r>
         <w:rPr>
           <w:rFonts w:ascii="Courier New" w:eastAsiaTheme="minorHAnsi" w:hAnsi="Courier New" w:cs="Courier New"/>
@@ -6024,6 +5935,7 @@
         <w:t>translate</w:t>
       </w:r>
       <w:proofErr w:type="spellEnd"/>
+      <w:proofErr w:type="gramEnd"/>
       <w:r>
         <w:rPr>
           <w:rFonts w:ascii="Courier New" w:eastAsiaTheme="minorHAnsi" w:hAnsi="Courier New" w:cs="Courier New"/>
@@ -6032,7 +5944,6 @@
         </w:rPr>
         <w:t>(</w:t>
       </w:r>
-      <w:proofErr w:type="gramEnd"/>
       <w:r>
         <w:rPr>
           <w:rFonts w:ascii="Courier New" w:eastAsiaTheme="minorHAnsi" w:hAnsi="Courier New" w:cs="Courier New"/>
@@ -6084,6 +5995,7 @@
         <w:t>translate</w:t>
       </w:r>
       <w:proofErr w:type="spellEnd"/>
+      <w:proofErr w:type="gramEnd"/>
       <w:r>
         <w:rPr>
           <w:rFonts w:ascii="Courier New" w:eastAsiaTheme="minorHAnsi" w:hAnsi="Courier New" w:cs="Courier New"/>
@@ -6092,7 +6004,6 @@
         </w:rPr>
         <w:t>(</w:t>
       </w:r>
-      <w:proofErr w:type="gramEnd"/>
       <w:r>
         <w:rPr>
           <w:rFonts w:ascii="Courier New" w:eastAsiaTheme="minorHAnsi" w:hAnsi="Courier New" w:cs="Courier New"/>
@@ -6144,6 +6055,7 @@
         <w:t>translate</w:t>
       </w:r>
       <w:proofErr w:type="spellEnd"/>
+      <w:proofErr w:type="gramEnd"/>
       <w:r>
         <w:rPr>
           <w:rFonts w:ascii="Courier New" w:eastAsiaTheme="minorHAnsi" w:hAnsi="Courier New" w:cs="Courier New"/>
@@ -6152,7 +6064,6 @@
         </w:rPr>
         <w:t>(</w:t>
       </w:r>
-      <w:proofErr w:type="gramEnd"/>
       <w:r>
         <w:rPr>
           <w:rFonts w:ascii="Courier New" w:eastAsiaTheme="minorHAnsi" w:hAnsi="Courier New" w:cs="Courier New"/>
@@ -6204,6 +6115,7 @@
         <w:t>translate</w:t>
       </w:r>
       <w:proofErr w:type="spellEnd"/>
+      <w:proofErr w:type="gramEnd"/>
       <w:r>
         <w:rPr>
           <w:rFonts w:ascii="Courier New" w:eastAsiaTheme="minorHAnsi" w:hAnsi="Courier New" w:cs="Courier New"/>
@@ -6212,7 +6124,6 @@
         </w:rPr>
         <w:t>(</w:t>
       </w:r>
-      <w:proofErr w:type="gramEnd"/>
       <w:r>
         <w:rPr>
           <w:rFonts w:ascii="Courier New" w:eastAsiaTheme="minorHAnsi" w:hAnsi="Courier New" w:cs="Courier New"/>
@@ -6272,6 +6183,7 @@
         <w:t>translate</w:t>
       </w:r>
       <w:proofErr w:type="spellEnd"/>
+      <w:proofErr w:type="gramEnd"/>
       <w:r>
         <w:rPr>
           <w:rFonts w:ascii="Courier New" w:eastAsiaTheme="minorHAnsi" w:hAnsi="Courier New" w:cs="Courier New"/>
@@ -6280,7 +6192,6 @@
         </w:rPr>
         <w:t>(</w:t>
       </w:r>
-      <w:proofErr w:type="gramEnd"/>
       <w:r>
         <w:rPr>
           <w:rFonts w:ascii="Courier New" w:eastAsiaTheme="minorHAnsi" w:hAnsi="Courier New" w:cs="Courier New"/>
@@ -6332,6 +6243,7 @@
         <w:t>translate</w:t>
       </w:r>
       <w:proofErr w:type="spellEnd"/>
+      <w:proofErr w:type="gramEnd"/>
       <w:r>
         <w:rPr>
           <w:rFonts w:ascii="Courier New" w:eastAsiaTheme="minorHAnsi" w:hAnsi="Courier New" w:cs="Courier New"/>
@@ -6340,7 +6252,6 @@
         </w:rPr>
         <w:t>(</w:t>
       </w:r>
-      <w:proofErr w:type="gramEnd"/>
       <w:r>
         <w:rPr>
           <w:rFonts w:ascii="Courier New" w:eastAsiaTheme="minorHAnsi" w:hAnsi="Courier New" w:cs="Courier New"/>
@@ -6392,6 +6303,7 @@
         <w:t>translate</w:t>
       </w:r>
       <w:proofErr w:type="spellEnd"/>
+      <w:proofErr w:type="gramEnd"/>
       <w:r>
         <w:rPr>
           <w:rFonts w:ascii="Courier New" w:eastAsiaTheme="minorHAnsi" w:hAnsi="Courier New" w:cs="Courier New"/>
@@ -6400,7 +6312,6 @@
         </w:rPr>
         <w:t>(</w:t>
       </w:r>
-      <w:proofErr w:type="gramEnd"/>
       <w:r>
         <w:rPr>
           <w:rFonts w:ascii="Courier New" w:eastAsiaTheme="minorHAnsi" w:hAnsi="Courier New" w:cs="Courier New"/>
@@ -6452,6 +6363,7 @@
         <w:t>translate</w:t>
       </w:r>
       <w:proofErr w:type="spellEnd"/>
+      <w:proofErr w:type="gramEnd"/>
       <w:r>
         <w:rPr>
           <w:rFonts w:ascii="Courier New" w:eastAsiaTheme="minorHAnsi" w:hAnsi="Courier New" w:cs="Courier New"/>
@@ -6460,7 +6372,6 @@
         </w:rPr>
         <w:t>(</w:t>
       </w:r>
-      <w:proofErr w:type="gramEnd"/>
       <w:r>
         <w:rPr>
           <w:rFonts w:ascii="Courier New" w:eastAsiaTheme="minorHAnsi" w:hAnsi="Courier New" w:cs="Courier New"/>
@@ -6512,6 +6423,7 @@
         <w:t>translate</w:t>
       </w:r>
       <w:proofErr w:type="spellEnd"/>
+      <w:proofErr w:type="gramEnd"/>
       <w:r>
         <w:rPr>
           <w:rFonts w:ascii="Courier New" w:eastAsiaTheme="minorHAnsi" w:hAnsi="Courier New" w:cs="Courier New"/>
@@ -6520,7 +6432,6 @@
         </w:rPr>
         <w:t>(</w:t>
       </w:r>
-      <w:proofErr w:type="gramEnd"/>
       <w:r>
         <w:rPr>
           <w:rFonts w:ascii="Courier New" w:eastAsiaTheme="minorHAnsi" w:hAnsi="Courier New" w:cs="Courier New"/>
@@ -6572,6 +6483,7 @@
         <w:t>translate</w:t>
       </w:r>
       <w:proofErr w:type="spellEnd"/>
+      <w:proofErr w:type="gramEnd"/>
       <w:r>
         <w:rPr>
           <w:rFonts w:ascii="Courier New" w:eastAsiaTheme="minorHAnsi" w:hAnsi="Courier New" w:cs="Courier New"/>
@@ -6580,7 +6492,6 @@
         </w:rPr>
         <w:t>(</w:t>
       </w:r>
-      <w:proofErr w:type="gramEnd"/>
       <w:r>
         <w:rPr>
           <w:rFonts w:ascii="Courier New" w:eastAsiaTheme="minorHAnsi" w:hAnsi="Courier New" w:cs="Courier New"/>
@@ -6632,6 +6543,7 @@
         <w:t>translate</w:t>
       </w:r>
       <w:proofErr w:type="spellEnd"/>
+      <w:proofErr w:type="gramEnd"/>
       <w:r>
         <w:rPr>
           <w:rFonts w:ascii="Courier New" w:eastAsiaTheme="minorHAnsi" w:hAnsi="Courier New" w:cs="Courier New"/>
@@ -6640,7 +6552,6 @@
         </w:rPr>
         <w:t>(</w:t>
       </w:r>
-      <w:proofErr w:type="gramEnd"/>
       <w:r>
         <w:rPr>
           <w:rFonts w:ascii="Courier New" w:eastAsiaTheme="minorHAnsi" w:hAnsi="Courier New" w:cs="Courier New"/>
@@ -6692,6 +6603,7 @@
         <w:t>translate</w:t>
       </w:r>
       <w:proofErr w:type="spellEnd"/>
+      <w:proofErr w:type="gramEnd"/>
       <w:r>
         <w:rPr>
           <w:rFonts w:ascii="Courier New" w:eastAsiaTheme="minorHAnsi" w:hAnsi="Courier New" w:cs="Courier New"/>
@@ -6700,7 +6612,6 @@
         </w:rPr>
         <w:t>(</w:t>
       </w:r>
-      <w:proofErr w:type="gramEnd"/>
       <w:r>
         <w:rPr>
           <w:rFonts w:ascii="Courier New" w:eastAsiaTheme="minorHAnsi" w:hAnsi="Courier New" w:cs="Courier New"/>
@@ -6752,6 +6663,7 @@
         <w:t>translate</w:t>
       </w:r>
       <w:proofErr w:type="spellEnd"/>
+      <w:proofErr w:type="gramEnd"/>
       <w:r>
         <w:rPr>
           <w:rFonts w:ascii="Courier New" w:eastAsiaTheme="minorHAnsi" w:hAnsi="Courier New" w:cs="Courier New"/>
@@ -6760,7 +6672,6 @@
         </w:rPr>
         <w:t>(</w:t>
       </w:r>
-      <w:proofErr w:type="gramEnd"/>
       <w:r>
         <w:rPr>
           <w:rFonts w:ascii="Courier New" w:eastAsiaTheme="minorHAnsi" w:hAnsi="Courier New" w:cs="Courier New"/>
@@ -6812,6 +6723,7 @@
         <w:t>translate</w:t>
       </w:r>
       <w:proofErr w:type="spellEnd"/>
+      <w:proofErr w:type="gramEnd"/>
       <w:r>
         <w:rPr>
           <w:rFonts w:ascii="Courier New" w:eastAsiaTheme="minorHAnsi" w:hAnsi="Courier New" w:cs="Courier New"/>
@@ -6820,7 +6732,6 @@
         </w:rPr>
         <w:t>(</w:t>
       </w:r>
-      <w:proofErr w:type="gramEnd"/>
       <w:r>
         <w:rPr>
           <w:rFonts w:ascii="Courier New" w:eastAsiaTheme="minorHAnsi" w:hAnsi="Courier New" w:cs="Courier New"/>
@@ -6872,6 +6783,7 @@
         <w:t>translate</w:t>
       </w:r>
       <w:proofErr w:type="spellEnd"/>
+      <w:proofErr w:type="gramEnd"/>
       <w:r>
         <w:rPr>
           <w:rFonts w:ascii="Courier New" w:eastAsiaTheme="minorHAnsi" w:hAnsi="Courier New" w:cs="Courier New"/>
@@ -6880,7 +6792,6 @@
         </w:rPr>
         <w:t>(</w:t>
       </w:r>
-      <w:proofErr w:type="gramEnd"/>
       <w:r>
         <w:rPr>
           <w:rFonts w:ascii="Courier New" w:eastAsiaTheme="minorHAnsi" w:hAnsi="Courier New" w:cs="Courier New"/>
@@ -6932,6 +6843,7 @@
         <w:t>translate</w:t>
       </w:r>
       <w:proofErr w:type="spellEnd"/>
+      <w:proofErr w:type="gramEnd"/>
       <w:r>
         <w:rPr>
           <w:rFonts w:ascii="Courier New" w:eastAsiaTheme="minorHAnsi" w:hAnsi="Courier New" w:cs="Courier New"/>
@@ -6940,7 +6852,6 @@
         </w:rPr>
         <w:t>(</w:t>
       </w:r>
-      <w:proofErr w:type="gramEnd"/>
       <w:r>
         <w:rPr>
           <w:rFonts w:ascii="Courier New" w:eastAsiaTheme="minorHAnsi" w:hAnsi="Courier New" w:cs="Courier New"/>
@@ -6992,6 +6903,7 @@
         <w:t>translate</w:t>
       </w:r>
       <w:proofErr w:type="spellEnd"/>
+      <w:proofErr w:type="gramEnd"/>
       <w:r>
         <w:rPr>
           <w:rFonts w:ascii="Courier New" w:eastAsiaTheme="minorHAnsi" w:hAnsi="Courier New" w:cs="Courier New"/>
@@ -7000,7 +6912,6 @@
         </w:rPr>
         <w:t>(</w:t>
       </w:r>
-      <w:proofErr w:type="gramEnd"/>
       <w:r>
         <w:rPr>
           <w:rFonts w:ascii="Courier New" w:eastAsiaTheme="minorHAnsi" w:hAnsi="Courier New" w:cs="Courier New"/>
@@ -7052,6 +6963,7 @@
         <w:t>translate</w:t>
       </w:r>
       <w:proofErr w:type="spellEnd"/>
+      <w:proofErr w:type="gramEnd"/>
       <w:r>
         <w:rPr>
           <w:rFonts w:ascii="Courier New" w:eastAsiaTheme="minorHAnsi" w:hAnsi="Courier New" w:cs="Courier New"/>
@@ -7060,7 +6972,6 @@
         </w:rPr>
         <w:t>(</w:t>
       </w:r>
-      <w:proofErr w:type="gramEnd"/>
       <w:r>
         <w:rPr>
           <w:rFonts w:ascii="Courier New" w:eastAsiaTheme="minorHAnsi" w:hAnsi="Courier New" w:cs="Courier New"/>
@@ -7112,6 +7023,7 @@
         <w:t>translate</w:t>
       </w:r>
       <w:proofErr w:type="spellEnd"/>
+      <w:proofErr w:type="gramEnd"/>
       <w:r>
         <w:rPr>
           <w:rFonts w:ascii="Courier New" w:eastAsiaTheme="minorHAnsi" w:hAnsi="Courier New" w:cs="Courier New"/>
@@ -7120,7 +7032,6 @@
         </w:rPr>
         <w:t>(</w:t>
       </w:r>
-      <w:proofErr w:type="gramEnd"/>
       <w:r>
         <w:rPr>
           <w:rFonts w:ascii="Courier New" w:eastAsiaTheme="minorHAnsi" w:hAnsi="Courier New" w:cs="Courier New"/>
@@ -7172,6 +7083,7 @@
         <w:t>translate</w:t>
       </w:r>
       <w:proofErr w:type="spellEnd"/>
+      <w:proofErr w:type="gramEnd"/>
       <w:r>
         <w:rPr>
           <w:rFonts w:ascii="Courier New" w:eastAsiaTheme="minorHAnsi" w:hAnsi="Courier New" w:cs="Courier New"/>
@@ -7180,7 +7092,6 @@
         </w:rPr>
         <w:t>(</w:t>
       </w:r>
-      <w:proofErr w:type="gramEnd"/>
       <w:r>
         <w:rPr>
           <w:rFonts w:ascii="Courier New" w:eastAsiaTheme="minorHAnsi" w:hAnsi="Courier New" w:cs="Courier New"/>
@@ -7232,6 +7143,7 @@
         <w:t>translate</w:t>
       </w:r>
       <w:proofErr w:type="spellEnd"/>
+      <w:proofErr w:type="gramEnd"/>
       <w:r>
         <w:rPr>
           <w:rFonts w:ascii="Courier New" w:eastAsiaTheme="minorHAnsi" w:hAnsi="Courier New" w:cs="Courier New"/>
@@ -7240,7 +7152,6 @@
         </w:rPr>
         <w:t>(</w:t>
       </w:r>
-      <w:proofErr w:type="gramEnd"/>
       <w:r>
         <w:rPr>
           <w:rFonts w:ascii="Courier New" w:eastAsiaTheme="minorHAnsi" w:hAnsi="Courier New" w:cs="Courier New"/>
@@ -7292,6 +7203,7 @@
         <w:t>translate</w:t>
       </w:r>
       <w:proofErr w:type="spellEnd"/>
+      <w:proofErr w:type="gramEnd"/>
       <w:r>
         <w:rPr>
           <w:rFonts w:ascii="Courier New" w:eastAsiaTheme="minorHAnsi" w:hAnsi="Courier New" w:cs="Courier New"/>
@@ -7300,7 +7212,6 @@
         </w:rPr>
         <w:t>(</w:t>
       </w:r>
-      <w:proofErr w:type="gramEnd"/>
       <w:r>
         <w:rPr>
           <w:rFonts w:ascii="Courier New" w:eastAsiaTheme="minorHAnsi" w:hAnsi="Courier New" w:cs="Courier New"/>
@@ -7352,6 +7263,7 @@
         <w:t>translate</w:t>
       </w:r>
       <w:proofErr w:type="spellEnd"/>
+      <w:proofErr w:type="gramEnd"/>
       <w:r>
         <w:rPr>
           <w:rFonts w:ascii="Courier New" w:eastAsiaTheme="minorHAnsi" w:hAnsi="Courier New" w:cs="Courier New"/>
@@ -7360,7 +7272,6 @@
         </w:rPr>
         <w:t>(</w:t>
       </w:r>
-      <w:proofErr w:type="gramEnd"/>
       <w:r>
         <w:rPr>
           <w:rFonts w:ascii="Courier New" w:eastAsiaTheme="minorHAnsi" w:hAnsi="Courier New" w:cs="Courier New"/>
@@ -7410,6 +7321,7 @@
         <w:t>translate</w:t>
       </w:r>
       <w:proofErr w:type="spellEnd"/>
+      <w:proofErr w:type="gramEnd"/>
       <w:r>
         <w:rPr>
           <w:rFonts w:ascii="Courier New" w:eastAsiaTheme="minorHAnsi" w:hAnsi="Courier New" w:cs="Courier New"/>
@@ -7418,7 +7330,6 @@
         </w:rPr>
         <w:t>(</w:t>
       </w:r>
-      <w:proofErr w:type="gramEnd"/>
       <w:r>
         <w:rPr>
           <w:rFonts w:ascii="Courier New" w:eastAsiaTheme="minorHAnsi" w:hAnsi="Courier New" w:cs="Courier New"/>
@@ -7479,44 +7390,62 @@
       <w:pPr>
         <w:pStyle w:val="Cabealho3"/>
       </w:pPr>
-      <w:bookmarkStart w:id="54" w:name="_Toc466801088"/>
-      <w:bookmarkStart w:id="55" w:name="_Toc466801111"/>
+      <w:bookmarkStart w:id="53" w:name="_Toc466801088"/>
+      <w:bookmarkStart w:id="54" w:name="_Toc466801111"/>
+      <w:bookmarkEnd w:id="39"/>
       <w:bookmarkEnd w:id="40"/>
       <w:bookmarkEnd w:id="41"/>
-      <w:bookmarkEnd w:id="42"/>
       <w:r>
         <w:t>Lista de Jogadas Válidas</w:t>
       </w:r>
+      <w:bookmarkEnd w:id="53"/>
       <w:bookmarkEnd w:id="54"/>
-      <w:bookmarkEnd w:id="55"/>
-    </w:p>
-    <w:p>
-      <w:proofErr w:type="spellStart"/>
-      <w:r>
-        <w:t>valid_</w:t>
-      </w:r>
+    </w:p>
+    <w:p>
+      <w:proofErr w:type="spellStart"/>
       <w:proofErr w:type="gramStart"/>
       <w:r>
-        <w:t>moves</w:t>
-      </w:r>
-      <w:proofErr w:type="spellEnd"/>
-      <w:r>
-        <w:t>(</w:t>
-      </w:r>
+        <w:t>valid_moves</w:t>
+      </w:r>
+      <w:proofErr w:type="spellEnd"/>
       <w:proofErr w:type="gramEnd"/>
       <w:r>
+        <w:t>(+</w:t>
+      </w:r>
+      <w:proofErr w:type="spellStart"/>
+      <w:r>
+        <w:t>Board</w:t>
+      </w:r>
+      <w:proofErr w:type="spellEnd"/>
+      <w:r>
+        <w:t xml:space="preserve">, </w:t>
+      </w:r>
+      <w:r>
         <w:t>+</w:t>
       </w:r>
       <w:proofErr w:type="spellStart"/>
       <w:r>
-        <w:t>Board</w:t>
+        <w:t>Player</w:t>
       </w:r>
       <w:proofErr w:type="spellEnd"/>
       <w:r>
         <w:t xml:space="preserve">, </w:t>
       </w:r>
       <w:r>
-        <w:t>+</w:t>
+        <w:t>-</w:t>
+      </w:r>
+      <w:proofErr w:type="spellStart"/>
+      <w:r>
+        <w:t>ListOfMoves</w:t>
+      </w:r>
+      <w:proofErr w:type="spellEnd"/>
+      <w:r>
+        <w:t>).</w:t>
+      </w:r>
+    </w:p>
+    <w:p>
+      <w:r>
+        <w:t xml:space="preserve">Este predicado percorre todas as posições do tabuleiro e verifica todos os movimentos possíveis para todas as peças do </w:t>
       </w:r>
       <w:proofErr w:type="spellStart"/>
       <w:r>
@@ -7524,38 +7453,22 @@
       </w:r>
       <w:proofErr w:type="spellEnd"/>
       <w:r>
+        <w:t>, retornando uma lista com listas de movimentos no formato [</w:t>
+      </w:r>
+      <w:proofErr w:type="spellStart"/>
+      <w:r>
+        <w:t>X</w:t>
+      </w:r>
+      <w:r>
+        <w:t>inicial</w:t>
+      </w:r>
+      <w:proofErr w:type="spellEnd"/>
+      <w:r>
         <w:t xml:space="preserve">, </w:t>
       </w:r>
-      <w:r>
-        <w:t>-</w:t>
-      </w:r>
-      <w:proofErr w:type="spellStart"/>
-      <w:r>
-        <w:t>ListOfMoves</w:t>
-      </w:r>
-      <w:proofErr w:type="spellEnd"/>
-      <w:r>
-        <w:t>).</w:t>
-      </w:r>
-    </w:p>
-    <w:p>
-      <w:r>
-        <w:t xml:space="preserve">Este predicado percorre todas as posições do tabuleiro e verifica todos os movimentos possíveis para todas as peças do </w:t>
-      </w:r>
-      <w:proofErr w:type="spellStart"/>
-      <w:r>
-        <w:t>Player</w:t>
-      </w:r>
-      <w:proofErr w:type="spellEnd"/>
-      <w:r>
-        <w:t>, retornando uma lista com listas de movimentos no formato [</w:t>
-      </w:r>
-      <w:proofErr w:type="spellStart"/>
-      <w:r>
-        <w:t>X</w:t>
-      </w:r>
-      <w:r>
-        <w:t>inicial</w:t>
+      <w:proofErr w:type="spellStart"/>
+      <w:r>
+        <w:t>Yinicial</w:t>
       </w:r>
       <w:proofErr w:type="spellEnd"/>
       <w:r>
@@ -7563,7 +7476,7 @@
       </w:r>
       <w:proofErr w:type="spellStart"/>
       <w:r>
-        <w:t>Yinicial</w:t>
+        <w:t>Xfinal</w:t>
       </w:r>
       <w:proofErr w:type="spellEnd"/>
       <w:r>
@@ -7571,14 +7484,6 @@
       </w:r>
       <w:proofErr w:type="spellStart"/>
       <w:r>
-        <w:t>Xfinal</w:t>
-      </w:r>
-      <w:proofErr w:type="spellEnd"/>
-      <w:r>
-        <w:t xml:space="preserve">, </w:t>
-      </w:r>
-      <w:proofErr w:type="spellStart"/>
-      <w:r>
         <w:t>Y</w:t>
       </w:r>
       <w:r>
@@ -7599,25 +7504,25 @@
       </w:r>
       <w:proofErr w:type="spellEnd"/>
       <w:r>
-        <w:t xml:space="preserve"> que valida o movimento a efetuar.</w:t>
-      </w:r>
-    </w:p>
-    <w:p>
-      <w:proofErr w:type="spellStart"/>
-      <w:r>
-        <w:t>legal_</w:t>
-      </w:r>
+        <w:t xml:space="preserve"> </w:t>
+      </w:r>
+      <w:r>
+        <w:t>para validar</w:t>
+      </w:r>
+      <w:r>
+        <w:t xml:space="preserve"> o movimento a efetuar.</w:t>
+      </w:r>
+    </w:p>
+    <w:p>
+      <w:proofErr w:type="spellStart"/>
       <w:proofErr w:type="gramStart"/>
       <w:r>
-        <w:t>move</w:t>
-      </w:r>
-      <w:proofErr w:type="spellEnd"/>
-      <w:r>
-        <w:t>(</w:t>
-      </w:r>
+        <w:t>legal_move</w:t>
+      </w:r>
+      <w:proofErr w:type="spellEnd"/>
       <w:proofErr w:type="gramEnd"/>
       <w:r>
-        <w:t>+</w:t>
+        <w:t>(+</w:t>
       </w:r>
       <w:proofErr w:type="spellStart"/>
       <w:r>
@@ -7781,22 +7686,22 @@
       <w:pPr>
         <w:pStyle w:val="Cabealho3"/>
       </w:pPr>
-      <w:bookmarkStart w:id="56" w:name="_Toc466801089"/>
-      <w:bookmarkStart w:id="57" w:name="_Toc466801112"/>
+      <w:bookmarkStart w:id="55" w:name="_Toc466801089"/>
+      <w:bookmarkStart w:id="56" w:name="_Toc466801112"/>
       <w:r>
         <w:t>Execução de Jogadas</w:t>
       </w:r>
+      <w:bookmarkEnd w:id="55"/>
       <w:bookmarkEnd w:id="56"/>
-      <w:bookmarkEnd w:id="57"/>
     </w:p>
     <w:p>
       <w:proofErr w:type="gramStart"/>
       <w:r>
-        <w:t>move(</w:t>
+        <w:t>move</w:t>
       </w:r>
       <w:proofErr w:type="gramEnd"/>
       <w:r>
-        <w:t>+</w:t>
+        <w:t>(+</w:t>
       </w:r>
       <w:proofErr w:type="spellStart"/>
       <w:r>
@@ -7899,334 +7804,328 @@
       <w:pPr>
         <w:pStyle w:val="Cabealho3"/>
       </w:pPr>
-      <w:bookmarkStart w:id="58" w:name="_Toc466801090"/>
-      <w:bookmarkStart w:id="59" w:name="_Toc466801113"/>
+      <w:bookmarkStart w:id="57" w:name="_Toc466801090"/>
+      <w:bookmarkStart w:id="58" w:name="_Toc466801113"/>
       <w:r>
         <w:lastRenderedPageBreak/>
         <w:t>Avaliação do Tabuleiro</w:t>
       </w:r>
+      <w:bookmarkEnd w:id="57"/>
       <w:bookmarkEnd w:id="58"/>
+    </w:p>
+    <w:p>
+      <w:proofErr w:type="spellStart"/>
+      <w:proofErr w:type="gramStart"/>
+      <w:r>
+        <w:t>value</w:t>
+      </w:r>
+      <w:proofErr w:type="spellEnd"/>
+      <w:proofErr w:type="gramEnd"/>
+      <w:r>
+        <w:t>(+</w:t>
+      </w:r>
+      <w:proofErr w:type="spellStart"/>
+      <w:r>
+        <w:t>PreviousBoard</w:t>
+      </w:r>
+      <w:proofErr w:type="spellEnd"/>
+      <w:r>
+        <w:t>, +</w:t>
+      </w:r>
+      <w:proofErr w:type="spellStart"/>
+      <w:r>
+        <w:t>Board</w:t>
+      </w:r>
+      <w:proofErr w:type="spellEnd"/>
+      <w:r>
+        <w:t>, +</w:t>
+      </w:r>
+      <w:proofErr w:type="spellStart"/>
+      <w:r>
+        <w:t>Player</w:t>
+      </w:r>
+      <w:proofErr w:type="spellEnd"/>
+      <w:r>
+        <w:t>, -</w:t>
+      </w:r>
+      <w:proofErr w:type="spellStart"/>
+      <w:r>
+        <w:t>Value</w:t>
+      </w:r>
+      <w:proofErr w:type="spellEnd"/>
+      <w:r>
+        <w:t>)</w:t>
+      </w:r>
+    </w:p>
+    <w:p>
+      <w:r>
+        <w:t xml:space="preserve">O predicado </w:t>
+      </w:r>
+      <w:proofErr w:type="spellStart"/>
+      <w:r>
+        <w:t>value</w:t>
+      </w:r>
+      <w:proofErr w:type="spellEnd"/>
+      <w:r>
+        <w:t xml:space="preserve"> avalia uma jogada tendo por base o tabuleiro anterior e o novo após a jogada ser efetuada. As valorizações do novo tabuleiro foram distinguidas da seguinte forma:</w:t>
+      </w:r>
+    </w:p>
+    <w:p>
+      <w:r>
+        <w:t xml:space="preserve">5- O jogo termina com a </w:t>
+      </w:r>
+      <w:r>
+        <w:rPr>
+          <w:b/>
+        </w:rPr>
+        <w:t xml:space="preserve">vitória do </w:t>
+      </w:r>
+      <w:proofErr w:type="spellStart"/>
+      <w:r>
+        <w:rPr>
+          <w:b/>
+        </w:rPr>
+        <w:t>Player</w:t>
+      </w:r>
+      <w:proofErr w:type="spellEnd"/>
+      <w:r>
+        <w:t>.</w:t>
+      </w:r>
+    </w:p>
+    <w:p>
+      <w:r>
+        <w:t xml:space="preserve">4- O </w:t>
+      </w:r>
+      <w:proofErr w:type="spellStart"/>
+      <w:r>
+        <w:t>Player</w:t>
+      </w:r>
+      <w:proofErr w:type="spellEnd"/>
+      <w:r>
+        <w:t xml:space="preserve"> </w:t>
+      </w:r>
+      <w:r>
+        <w:rPr>
+          <w:b/>
+        </w:rPr>
+        <w:t>captura um bebé</w:t>
+      </w:r>
+      <w:r>
+        <w:t xml:space="preserve"> adversário e deixa a sua </w:t>
+      </w:r>
+      <w:r>
+        <w:rPr>
+          <w:b/>
+        </w:rPr>
+        <w:t>rainha protegida</w:t>
+      </w:r>
+      <w:r>
+        <w:t xml:space="preserve"> (sem peças adversárias com a possibilidade de a capturar).</w:t>
+      </w:r>
+    </w:p>
+    <w:p>
+      <w:r>
+        <w:t>3-</w:t>
+      </w:r>
+      <w:r>
+        <w:t xml:space="preserve"> </w:t>
+      </w:r>
+      <w:r>
+        <w:t xml:space="preserve">O </w:t>
+      </w:r>
+      <w:proofErr w:type="spellStart"/>
+      <w:r>
+        <w:t>Player</w:t>
+      </w:r>
+      <w:proofErr w:type="spellEnd"/>
+      <w:r>
+        <w:t xml:space="preserve"> </w:t>
+      </w:r>
+      <w:r>
+        <w:rPr>
+          <w:b/>
+        </w:rPr>
+        <w:t>não captura um bebé</w:t>
+      </w:r>
+      <w:r>
+        <w:t xml:space="preserve"> adversário e deixa a sua </w:t>
+      </w:r>
+      <w:r>
+        <w:rPr>
+          <w:b/>
+        </w:rPr>
+        <w:t>rainha protegida</w:t>
+      </w:r>
+      <w:r>
+        <w:t>.</w:t>
+      </w:r>
+    </w:p>
+    <w:p>
+      <w:r>
+        <w:t xml:space="preserve">2- O </w:t>
+      </w:r>
+      <w:proofErr w:type="spellStart"/>
+      <w:r>
+        <w:t>Player</w:t>
+      </w:r>
+      <w:proofErr w:type="spellEnd"/>
+      <w:r>
+        <w:t xml:space="preserve"> </w:t>
+      </w:r>
+      <w:r>
+        <w:rPr>
+          <w:b/>
+        </w:rPr>
+        <w:t>captura um bebé</w:t>
+      </w:r>
+      <w:r>
+        <w:t xml:space="preserve"> adversário e deixa a sua </w:t>
+      </w:r>
+      <w:r>
+        <w:rPr>
+          <w:b/>
+        </w:rPr>
+        <w:t>rainha desprotegida</w:t>
+      </w:r>
+      <w:r>
+        <w:t>.</w:t>
+      </w:r>
+    </w:p>
+    <w:p>
+      <w:r>
+        <w:t xml:space="preserve">1- O </w:t>
+      </w:r>
+      <w:proofErr w:type="spellStart"/>
+      <w:r>
+        <w:t>Player</w:t>
+      </w:r>
+      <w:proofErr w:type="spellEnd"/>
+      <w:r>
+        <w:t xml:space="preserve"> </w:t>
+      </w:r>
+      <w:r>
+        <w:rPr>
+          <w:b/>
+        </w:rPr>
+        <w:t>não captura um bebé</w:t>
+      </w:r>
+      <w:r>
+        <w:t xml:space="preserve"> adversário e deixa a sua </w:t>
+      </w:r>
+      <w:r>
+        <w:rPr>
+          <w:b/>
+        </w:rPr>
+        <w:t>rainha</w:t>
+      </w:r>
+      <w:r>
+        <w:rPr>
+          <w:b/>
+        </w:rPr>
+        <w:t xml:space="preserve"> </w:t>
+      </w:r>
+      <w:r>
+        <w:rPr>
+          <w:b/>
+        </w:rPr>
+        <w:t>desprotegida</w:t>
+      </w:r>
+      <w:r>
+        <w:t>.</w:t>
+      </w:r>
+    </w:p>
+    <w:p/>
+    <w:p>
+      <w:pPr>
+        <w:pStyle w:val="Cabealho3"/>
+      </w:pPr>
+      <w:bookmarkStart w:id="59" w:name="_Toc466801091"/>
+      <w:bookmarkStart w:id="60" w:name="_Toc466801114"/>
+      <w:r>
+        <w:t>Final do Jogo</w:t>
+      </w:r>
       <w:bookmarkEnd w:id="59"/>
+      <w:bookmarkEnd w:id="60"/>
     </w:p>
     <w:p>
       <w:proofErr w:type="spellStart"/>
       <w:proofErr w:type="gramStart"/>
       <w:r>
-        <w:t>value</w:t>
-      </w:r>
-      <w:proofErr w:type="spellEnd"/>
+        <w:t>game_over</w:t>
+      </w:r>
+      <w:proofErr w:type="spellEnd"/>
+      <w:proofErr w:type="gramEnd"/>
       <w:r>
         <w:t>(</w:t>
       </w:r>
+      <w:r>
+        <w:t>+</w:t>
+      </w:r>
+      <w:proofErr w:type="spellStart"/>
+      <w:r>
+        <w:t>Board</w:t>
+      </w:r>
+      <w:proofErr w:type="spellEnd"/>
+      <w:r>
+        <w:t xml:space="preserve">, </w:t>
+      </w:r>
+      <w:r>
+        <w:t>-</w:t>
+      </w:r>
+      <w:r>
+        <w:t>Winner)</w:t>
+      </w:r>
+    </w:p>
+    <w:p>
+      <w:r>
+        <w:t xml:space="preserve">O final do jogo é verificado pelo predicado </w:t>
+      </w:r>
+      <w:proofErr w:type="spellStart"/>
+      <w:r>
+        <w:t>game_over</w:t>
+      </w:r>
+      <w:proofErr w:type="spellEnd"/>
+      <w:r>
+        <w:t xml:space="preserve"> que retorna um Winner em caso de ser </w:t>
+      </w:r>
+      <w:proofErr w:type="spellStart"/>
+      <w:r>
+        <w:t>true</w:t>
+      </w:r>
+      <w:proofErr w:type="spellEnd"/>
+      <w:r>
+        <w:t>. Este predicado verifica se ambas as rainhas estão em jogo e se amb</w:t>
+      </w:r>
+      <w:r>
+        <w:t>os os jogadores tê</w:t>
+      </w:r>
+      <w:r>
+        <w:t>m movimentos válidos, o predicado retorna um Winner quando uma destas condições não é verificada.</w:t>
+      </w:r>
+    </w:p>
+    <w:p/>
+    <w:p>
+      <w:pPr>
+        <w:pStyle w:val="Cabealho3"/>
+      </w:pPr>
+      <w:bookmarkStart w:id="61" w:name="_Toc466801092"/>
+      <w:bookmarkStart w:id="62" w:name="_Toc466801115"/>
+      <w:r>
+        <w:t>Jogada do Computador</w:t>
+      </w:r>
+      <w:bookmarkEnd w:id="61"/>
+      <w:bookmarkEnd w:id="62"/>
+    </w:p>
+    <w:p>
+      <w:proofErr w:type="spellStart"/>
+      <w:proofErr w:type="gramStart"/>
+      <w:r>
+        <w:t>choose_move</w:t>
+      </w:r>
+      <w:proofErr w:type="spellEnd"/>
       <w:proofErr w:type="gramEnd"/>
       <w:r>
-        <w:t>+</w:t>
-      </w:r>
-      <w:proofErr w:type="spellStart"/>
-      <w:r>
-        <w:t>PreviousBoard</w:t>
-      </w:r>
-      <w:proofErr w:type="spellEnd"/>
-      <w:r>
-        <w:t>, +</w:t>
-      </w:r>
-      <w:proofErr w:type="spellStart"/>
-      <w:r>
-        <w:t>Board</w:t>
-      </w:r>
-      <w:proofErr w:type="spellEnd"/>
-      <w:r>
-        <w:t>, +</w:t>
-      </w:r>
-      <w:proofErr w:type="spellStart"/>
-      <w:r>
-        <w:t>Player</w:t>
-      </w:r>
-      <w:proofErr w:type="spellEnd"/>
-      <w:r>
-        <w:t>, -</w:t>
-      </w:r>
-      <w:proofErr w:type="spellStart"/>
-      <w:r>
-        <w:t>Value</w:t>
-      </w:r>
-      <w:proofErr w:type="spellEnd"/>
-      <w:r>
-        <w:t>)</w:t>
-      </w:r>
-    </w:p>
-    <w:p>
-      <w:r>
-        <w:t xml:space="preserve">O predicado </w:t>
-      </w:r>
-      <w:proofErr w:type="spellStart"/>
-      <w:r>
-        <w:t>value</w:t>
-      </w:r>
-      <w:proofErr w:type="spellEnd"/>
-      <w:r>
-        <w:t xml:space="preserve"> avalia uma jogada tendo por base o tabuleiro anterior e o novo após a jogada ser efetuada. As valorizações do novo tabuleiro foram distinguidas da seguinte forma:</w:t>
-      </w:r>
-    </w:p>
-    <w:p>
-      <w:r>
-        <w:t xml:space="preserve">5- O jogo termina com a </w:t>
-      </w:r>
-      <w:r>
-        <w:rPr>
-          <w:b/>
-        </w:rPr>
-        <w:t xml:space="preserve">vitória do </w:t>
-      </w:r>
-      <w:proofErr w:type="spellStart"/>
-      <w:r>
-        <w:rPr>
-          <w:b/>
-        </w:rPr>
-        <w:t>Player</w:t>
-      </w:r>
-      <w:proofErr w:type="spellEnd"/>
-      <w:r>
-        <w:t>.</w:t>
-      </w:r>
-    </w:p>
-    <w:p>
-      <w:r>
-        <w:t xml:space="preserve">4- O </w:t>
-      </w:r>
-      <w:proofErr w:type="spellStart"/>
-      <w:r>
-        <w:t>Player</w:t>
-      </w:r>
-      <w:proofErr w:type="spellEnd"/>
-      <w:r>
-        <w:t xml:space="preserve"> </w:t>
-      </w:r>
-      <w:r>
-        <w:rPr>
-          <w:b/>
-        </w:rPr>
-        <w:t>captura um bebé</w:t>
-      </w:r>
-      <w:r>
-        <w:t xml:space="preserve"> adversário e deixa a sua </w:t>
-      </w:r>
-      <w:r>
-        <w:rPr>
-          <w:b/>
-        </w:rPr>
-        <w:t>rainha protegida</w:t>
-      </w:r>
-      <w:r>
-        <w:t xml:space="preserve"> (sem peças adversárias com a possibilidade de a capturar).</w:t>
-      </w:r>
-    </w:p>
-    <w:p>
-      <w:r>
-        <w:t>3-</w:t>
-      </w:r>
-      <w:r>
-        <w:t xml:space="preserve"> </w:t>
-      </w:r>
-      <w:r>
-        <w:t xml:space="preserve">O </w:t>
-      </w:r>
-      <w:proofErr w:type="spellStart"/>
-      <w:r>
-        <w:t>Player</w:t>
-      </w:r>
-      <w:proofErr w:type="spellEnd"/>
-      <w:r>
-        <w:t xml:space="preserve"> </w:t>
-      </w:r>
-      <w:r>
-        <w:rPr>
-          <w:b/>
-        </w:rPr>
-        <w:t>não captura um bebé</w:t>
-      </w:r>
-      <w:r>
-        <w:t xml:space="preserve"> adversário e deixa a sua </w:t>
-      </w:r>
-      <w:r>
-        <w:rPr>
-          <w:b/>
-        </w:rPr>
-        <w:t>rainha protegida</w:t>
-      </w:r>
-      <w:r>
-        <w:t>.</w:t>
-      </w:r>
-    </w:p>
-    <w:p>
-      <w:r>
-        <w:t xml:space="preserve">2- O </w:t>
-      </w:r>
-      <w:proofErr w:type="spellStart"/>
-      <w:r>
-        <w:t>Player</w:t>
-      </w:r>
-      <w:proofErr w:type="spellEnd"/>
-      <w:r>
-        <w:t xml:space="preserve"> </w:t>
-      </w:r>
-      <w:r>
-        <w:rPr>
-          <w:b/>
-        </w:rPr>
-        <w:t>captura um bebé</w:t>
-      </w:r>
-      <w:r>
-        <w:t xml:space="preserve"> adversário e deixa a sua </w:t>
-      </w:r>
-      <w:r>
-        <w:rPr>
-          <w:b/>
-        </w:rPr>
-        <w:t>rainha desprotegida</w:t>
-      </w:r>
-      <w:r>
-        <w:t>.</w:t>
-      </w:r>
-    </w:p>
-    <w:p>
-      <w:r>
-        <w:t xml:space="preserve">1- O </w:t>
-      </w:r>
-      <w:proofErr w:type="spellStart"/>
-      <w:r>
-        <w:t>Player</w:t>
-      </w:r>
-      <w:proofErr w:type="spellEnd"/>
-      <w:r>
-        <w:t xml:space="preserve"> </w:t>
-      </w:r>
-      <w:r>
-        <w:rPr>
-          <w:b/>
-        </w:rPr>
-        <w:t>não captura um bebé</w:t>
-      </w:r>
-      <w:r>
-        <w:t xml:space="preserve"> adversário e deixa a sua </w:t>
-      </w:r>
-      <w:r>
-        <w:rPr>
-          <w:b/>
-        </w:rPr>
-        <w:t>rainha</w:t>
-      </w:r>
-      <w:r>
-        <w:rPr>
-          <w:b/>
-        </w:rPr>
-        <w:t xml:space="preserve"> </w:t>
-      </w:r>
-      <w:r>
-        <w:rPr>
-          <w:b/>
-        </w:rPr>
-        <w:t>desprotegida</w:t>
-      </w:r>
-      <w:r>
-        <w:t>.</w:t>
-      </w:r>
-    </w:p>
-    <w:p/>
-    <w:p>
-      <w:pPr>
-        <w:pStyle w:val="Cabealho3"/>
-      </w:pPr>
-      <w:bookmarkStart w:id="60" w:name="_Toc466801091"/>
-      <w:bookmarkStart w:id="61" w:name="_Toc466801114"/>
-      <w:r>
-        <w:t>Final do Jogo</w:t>
-      </w:r>
-      <w:bookmarkEnd w:id="60"/>
-      <w:bookmarkEnd w:id="61"/>
-    </w:p>
-    <w:p>
-      <w:proofErr w:type="spellStart"/>
-      <w:r>
-        <w:t>game_</w:t>
-      </w:r>
-      <w:proofErr w:type="gramStart"/>
-      <w:r>
-        <w:t>over</w:t>
-      </w:r>
-      <w:proofErr w:type="spellEnd"/>
-      <w:r>
-        <w:t>(</w:t>
-      </w:r>
-      <w:proofErr w:type="gramEnd"/>
-      <w:r>
-        <w:t>+</w:t>
-      </w:r>
-      <w:proofErr w:type="spellStart"/>
-      <w:r>
-        <w:t>Board</w:t>
-      </w:r>
-      <w:proofErr w:type="spellEnd"/>
-      <w:r>
-        <w:t xml:space="preserve">, </w:t>
-      </w:r>
-      <w:r>
-        <w:t>-</w:t>
-      </w:r>
-      <w:r>
-        <w:t>Winner)</w:t>
-      </w:r>
-    </w:p>
-    <w:p>
-      <w:r>
-        <w:t xml:space="preserve">O final do jogo é verificado pelo predicado </w:t>
-      </w:r>
-      <w:proofErr w:type="spellStart"/>
-      <w:r>
-        <w:t>game_over</w:t>
-      </w:r>
-      <w:proofErr w:type="spellEnd"/>
-      <w:r>
-        <w:t xml:space="preserve"> que retorna um Winner em caso de ser </w:t>
-      </w:r>
-      <w:proofErr w:type="spellStart"/>
-      <w:r>
-        <w:t>true</w:t>
-      </w:r>
-      <w:proofErr w:type="spellEnd"/>
-      <w:r>
-        <w:t>. Este predicado verifica se ambas as rainhas estão em jogo e se ambos os jogadores tem movimentos válidos, o predicado retorna um Winner quando uma destas condições não é verificada.</w:t>
-      </w:r>
-    </w:p>
-    <w:p/>
-    <w:p>
-      <w:pPr>
-        <w:pStyle w:val="Cabealho3"/>
-      </w:pPr>
-      <w:bookmarkStart w:id="62" w:name="_Toc466801092"/>
-      <w:bookmarkStart w:id="63" w:name="_Toc466801115"/>
-      <w:r>
-        <w:t>Jogada do Computador</w:t>
-      </w:r>
-      <w:bookmarkEnd w:id="62"/>
-      <w:bookmarkEnd w:id="63"/>
-    </w:p>
-    <w:p>
-      <w:proofErr w:type="spellStart"/>
-      <w:r>
-        <w:t>choose_</w:t>
-      </w:r>
-      <w:proofErr w:type="gramStart"/>
-      <w:r>
-        <w:t>move</w:t>
-      </w:r>
-      <w:proofErr w:type="spellEnd"/>
-      <w:r>
-        <w:t>(</w:t>
-      </w:r>
-      <w:proofErr w:type="gramEnd"/>
-      <w:r>
-        <w:t>+</w:t>
+        <w:t>(+</w:t>
       </w:r>
       <w:proofErr w:type="spellStart"/>
       <w:r>
@@ -8547,14 +8446,14 @@
       <w:pPr>
         <w:pStyle w:val="Cabealho2"/>
       </w:pPr>
-      <w:bookmarkStart w:id="64" w:name="_Toc466801093"/>
-      <w:bookmarkStart w:id="65" w:name="_Toc466801116"/>
+      <w:bookmarkStart w:id="63" w:name="_Toc466801093"/>
+      <w:bookmarkStart w:id="64" w:name="_Toc466801116"/>
       <w:r>
         <w:lastRenderedPageBreak/>
         <w:t>Interface com o utilizador</w:t>
       </w:r>
+      <w:bookmarkEnd w:id="63"/>
       <w:bookmarkEnd w:id="64"/>
-      <w:bookmarkEnd w:id="65"/>
     </w:p>
     <w:p>
       <w:r>
@@ -8576,6 +8475,76 @@
       </w:r>
     </w:p>
     <w:p>
+      <w:r>
+        <w:rPr>
+          <w:noProof/>
+          <w:lang w:eastAsia="pt-PT"/>
+        </w:rPr>
+        <w:drawing>
+          <wp:anchor distT="0" distB="0" distL="114300" distR="114300" simplePos="0" relativeHeight="251676672" behindDoc="1" locked="0" layoutInCell="1" allowOverlap="1">
+            <wp:simplePos x="0" y="0"/>
+            <wp:positionH relativeFrom="column">
+              <wp:posOffset>3502025</wp:posOffset>
+            </wp:positionH>
+            <wp:positionV relativeFrom="paragraph">
+              <wp:posOffset>145415</wp:posOffset>
+            </wp:positionV>
+            <wp:extent cx="1990725" cy="781050"/>
+            <wp:effectExtent l="0" t="0" r="9525" b="0"/>
+            <wp:wrapTight wrapText="bothSides">
+              <wp:wrapPolygon edited="0">
+                <wp:start x="0" y="0"/>
+                <wp:lineTo x="0" y="21073"/>
+                <wp:lineTo x="21497" y="21073"/>
+                <wp:lineTo x="21497" y="0"/>
+                <wp:lineTo x="0" y="0"/>
+              </wp:wrapPolygon>
+            </wp:wrapTight>
+            <wp:docPr id="16" name="Imagem 16"/>
+            <wp:cNvGraphicFramePr>
+              <a:graphicFrameLocks xmlns:a="http://schemas.openxmlformats.org/drawingml/2006/main" noChangeAspect="1"/>
+            </wp:cNvGraphicFramePr>
+            <a:graphic xmlns:a="http://schemas.openxmlformats.org/drawingml/2006/main">
+              <a:graphicData uri="http://schemas.openxmlformats.org/drawingml/2006/picture">
+                <pic:pic xmlns:pic="http://schemas.openxmlformats.org/drawingml/2006/picture">
+                  <pic:nvPicPr>
+                    <pic:cNvPr id="0" name="Picture 2"/>
+                    <pic:cNvPicPr>
+                      <a:picLocks noChangeAspect="1" noChangeArrowheads="1"/>
+                    </pic:cNvPicPr>
+                  </pic:nvPicPr>
+                  <pic:blipFill>
+                    <a:blip r:embed="rId22">
+                      <a:extLst>
+                        <a:ext uri="{28A0092B-C50C-407E-A947-70E740481C1C}">
+                          <a14:useLocalDpi xmlns:a14="http://schemas.microsoft.com/office/drawing/2010/main" val="0"/>
+                        </a:ext>
+                      </a:extLst>
+                    </a:blip>
+                    <a:srcRect/>
+                    <a:stretch>
+                      <a:fillRect/>
+                    </a:stretch>
+                  </pic:blipFill>
+                  <pic:spPr bwMode="auto">
+                    <a:xfrm>
+                      <a:off x="0" y="0"/>
+                      <a:ext cx="1990725" cy="781050"/>
+                    </a:xfrm>
+                    <a:prstGeom prst="rect">
+                      <a:avLst/>
+                    </a:prstGeom>
+                    <a:noFill/>
+                    <a:ln>
+                      <a:noFill/>
+                    </a:ln>
+                  </pic:spPr>
+                </pic:pic>
+              </a:graphicData>
+            </a:graphic>
+          </wp:anchor>
+        </w:drawing>
+      </w:r>
       <w:r>
         <w:rPr>
           <w:noProof/>
@@ -8597,7 +8566,7 @@
                     <pic:cNvPicPr/>
                   </pic:nvPicPr>
                   <pic:blipFill>
-                    <a:blip r:embed="rId22">
+                    <a:blip r:embed="rId23">
                       <a:extLst>
                         <a:ext uri="{28A0092B-C50C-407E-A947-70E740481C1C}">
                           <a14:useLocalDpi xmlns:a14="http://schemas.microsoft.com/office/drawing/2010/main" val="0"/>
@@ -8636,8 +8605,84 @@
           <w:lang w:eastAsia="pt-PT"/>
         </w:rPr>
         <w:drawing>
+          <wp:anchor distT="0" distB="0" distL="114300" distR="114300" simplePos="0" relativeHeight="251677696" behindDoc="1" locked="0" layoutInCell="1" allowOverlap="1">
+            <wp:simplePos x="0" y="0"/>
+            <wp:positionH relativeFrom="column">
+              <wp:posOffset>3530600</wp:posOffset>
+            </wp:positionH>
+            <wp:positionV relativeFrom="paragraph">
+              <wp:posOffset>243205</wp:posOffset>
+            </wp:positionV>
+            <wp:extent cx="2095500" cy="971550"/>
+            <wp:effectExtent l="0" t="0" r="0" b="0"/>
+            <wp:wrapTight wrapText="bothSides">
+              <wp:wrapPolygon edited="0">
+                <wp:start x="0" y="0"/>
+                <wp:lineTo x="0" y="21176"/>
+                <wp:lineTo x="21404" y="21176"/>
+                <wp:lineTo x="21404" y="0"/>
+                <wp:lineTo x="0" y="0"/>
+              </wp:wrapPolygon>
+            </wp:wrapTight>
+            <wp:docPr id="17" name="Imagem 17"/>
+            <wp:cNvGraphicFramePr>
+              <a:graphicFrameLocks xmlns:a="http://schemas.openxmlformats.org/drawingml/2006/main" noChangeAspect="1"/>
+            </wp:cNvGraphicFramePr>
+            <a:graphic xmlns:a="http://schemas.openxmlformats.org/drawingml/2006/main">
+              <a:graphicData uri="http://schemas.openxmlformats.org/drawingml/2006/picture">
+                <pic:pic xmlns:pic="http://schemas.openxmlformats.org/drawingml/2006/picture">
+                  <pic:nvPicPr>
+                    <pic:cNvPr id="0" name="Picture 3"/>
+                    <pic:cNvPicPr>
+                      <a:picLocks noChangeAspect="1" noChangeArrowheads="1"/>
+                    </pic:cNvPicPr>
+                  </pic:nvPicPr>
+                  <pic:blipFill>
+                    <a:blip r:embed="rId24">
+                      <a:extLst>
+                        <a:ext uri="{28A0092B-C50C-407E-A947-70E740481C1C}">
+                          <a14:useLocalDpi xmlns:a14="http://schemas.microsoft.com/office/drawing/2010/main" val="0"/>
+                        </a:ext>
+                      </a:extLst>
+                    </a:blip>
+                    <a:srcRect/>
+                    <a:stretch>
+                      <a:fillRect/>
+                    </a:stretch>
+                  </pic:blipFill>
+                  <pic:spPr bwMode="auto">
+                    <a:xfrm>
+                      <a:off x="0" y="0"/>
+                      <a:ext cx="2095500" cy="971550"/>
+                    </a:xfrm>
+                    <a:prstGeom prst="rect">
+                      <a:avLst/>
+                    </a:prstGeom>
+                    <a:noFill/>
+                    <a:ln>
+                      <a:noFill/>
+                    </a:ln>
+                  </pic:spPr>
+                </pic:pic>
+              </a:graphicData>
+            </a:graphic>
+            <wp14:sizeRelH relativeFrom="page">
+              <wp14:pctWidth>0</wp14:pctWidth>
+            </wp14:sizeRelH>
+            <wp14:sizeRelV relativeFrom="page">
+              <wp14:pctHeight>0</wp14:pctHeight>
+            </wp14:sizeRelV>
+          </wp:anchor>
+        </w:drawing>
+      </w:r>
+      <w:r>
+        <w:rPr>
+          <w:noProof/>
+          <w:lang w:eastAsia="pt-PT"/>
+        </w:rPr>
+        <w:drawing>
           <wp:inline distT="0" distB="0" distL="0" distR="0">
-            <wp:extent cx="3477110" cy="1381318"/>
+            <wp:extent cx="3257550" cy="1381125"/>
             <wp:effectExtent l="0" t="0" r="0" b="9525"/>
             <wp:docPr id="8" name="Imagem 8"/>
             <wp:cNvGraphicFramePr>
@@ -8650,26 +8695,33 @@
                     <pic:cNvPr id="8" name="Screenshot_12.png"/>
                     <pic:cNvPicPr/>
                   </pic:nvPicPr>
-                  <pic:blipFill>
-                    <a:blip r:embed="rId23">
+                  <pic:blipFill rotWithShape="1">
+                    <a:blip r:embed="rId25">
                       <a:extLst>
                         <a:ext uri="{28A0092B-C50C-407E-A947-70E740481C1C}">
                           <a14:useLocalDpi xmlns:a14="http://schemas.microsoft.com/office/drawing/2010/main" val="0"/>
                         </a:ext>
                       </a:extLst>
                     </a:blip>
-                    <a:stretch>
-                      <a:fillRect/>
-                    </a:stretch>
+                    <a:srcRect r="6302"/>
+                    <a:stretch/>
                   </pic:blipFill>
-                  <pic:spPr>
+                  <pic:spPr bwMode="auto">
                     <a:xfrm>
                       <a:off x="0" y="0"/>
-                      <a:ext cx="3477110" cy="1381318"/>
+                      <a:ext cx="3258005" cy="1381318"/>
                     </a:xfrm>
                     <a:prstGeom prst="rect">
                       <a:avLst/>
                     </a:prstGeom>
+                    <a:ln>
+                      <a:noFill/>
+                    </a:ln>
+                    <a:extLst>
+                      <a:ext uri="{53640926-AAD7-44D8-BBD7-CCE9431645EC}">
+                        <a14:shadowObscured xmlns:a14="http://schemas.microsoft.com/office/drawing/2010/main"/>
+                      </a:ext>
+                    </a:extLst>
                   </pic:spPr>
                 </pic:pic>
               </a:graphicData>
@@ -8681,6 +8733,81 @@
     <w:p>
       <w:r>
         <w:t>Escolher a posição da peça que quer jogar e a posição para onde quer jogar:</w:t>
+      </w:r>
+    </w:p>
+    <w:p>
+      <w:r>
+        <w:rPr>
+          <w:noProof/>
+          <w:lang w:eastAsia="pt-PT"/>
+        </w:rPr>
+        <w:drawing>
+          <wp:anchor distT="0" distB="0" distL="114300" distR="114300" simplePos="0" relativeHeight="251675648" behindDoc="1" locked="0" layoutInCell="1" allowOverlap="1">
+            <wp:simplePos x="0" y="0"/>
+            <wp:positionH relativeFrom="column">
+              <wp:posOffset>3549650</wp:posOffset>
+            </wp:positionH>
+            <wp:positionV relativeFrom="paragraph">
+              <wp:posOffset>121920</wp:posOffset>
+            </wp:positionV>
+            <wp:extent cx="1295400" cy="1371600"/>
+            <wp:effectExtent l="0" t="0" r="0" b="0"/>
+            <wp:wrapTight wrapText="bothSides">
+              <wp:wrapPolygon edited="0">
+                <wp:start x="0" y="0"/>
+                <wp:lineTo x="0" y="21300"/>
+                <wp:lineTo x="21282" y="21300"/>
+                <wp:lineTo x="21282" y="0"/>
+                <wp:lineTo x="0" y="0"/>
+              </wp:wrapPolygon>
+            </wp:wrapTight>
+            <wp:docPr id="6" name="Imagem 6"/>
+            <wp:cNvGraphicFramePr>
+              <a:graphicFrameLocks xmlns:a="http://schemas.openxmlformats.org/drawingml/2006/main" noChangeAspect="1"/>
+            </wp:cNvGraphicFramePr>
+            <a:graphic xmlns:a="http://schemas.openxmlformats.org/drawingml/2006/main">
+              <a:graphicData uri="http://schemas.openxmlformats.org/drawingml/2006/picture">
+                <pic:pic xmlns:pic="http://schemas.openxmlformats.org/drawingml/2006/picture">
+                  <pic:nvPicPr>
+                    <pic:cNvPr id="0" name="Picture 1"/>
+                    <pic:cNvPicPr>
+                      <a:picLocks noChangeAspect="1" noChangeArrowheads="1"/>
+                    </pic:cNvPicPr>
+                  </pic:nvPicPr>
+                  <pic:blipFill>
+                    <a:blip r:embed="rId26">
+                      <a:extLst>
+                        <a:ext uri="{28A0092B-C50C-407E-A947-70E740481C1C}">
+                          <a14:useLocalDpi xmlns:a14="http://schemas.microsoft.com/office/drawing/2010/main" val="0"/>
+                        </a:ext>
+                      </a:extLst>
+                    </a:blip>
+                    <a:srcRect/>
+                    <a:stretch>
+                      <a:fillRect/>
+                    </a:stretch>
+                  </pic:blipFill>
+                  <pic:spPr bwMode="auto">
+                    <a:xfrm>
+                      <a:off x="0" y="0"/>
+                      <a:ext cx="1295400" cy="1371600"/>
+                    </a:xfrm>
+                    <a:prstGeom prst="rect">
+                      <a:avLst/>
+                    </a:prstGeom>
+                    <a:noFill/>
+                    <a:ln>
+                      <a:noFill/>
+                    </a:ln>
+                  </pic:spPr>
+                </pic:pic>
+              </a:graphicData>
+            </a:graphic>
+            <wp14:sizeRelV relativeFrom="margin">
+              <wp14:pctHeight>0</wp14:pctHeight>
+            </wp14:sizeRelV>
+          </wp:anchor>
+        </w:drawing>
       </w:r>
     </w:p>
     <w:p>
@@ -8716,7 +8843,7 @@
                     <pic:cNvPicPr/>
                   </pic:nvPicPr>
                   <pic:blipFill rotWithShape="1">
-                    <a:blip r:embed="rId24">
+                    <a:blip r:embed="rId27">
                       <a:extLst>
                         <a:ext uri="{28A0092B-C50C-407E-A947-70E740481C1C}">
                           <a14:useLocalDpi xmlns:a14="http://schemas.microsoft.com/office/drawing/2010/main" val="0"/>
@@ -8757,15 +8884,15 @@
       <w:pPr>
         <w:pStyle w:val="Cabealho2"/>
       </w:pPr>
-      <w:bookmarkStart w:id="66" w:name="_Toc466801094"/>
-      <w:bookmarkStart w:id="67" w:name="_Toc466801117"/>
+      <w:bookmarkStart w:id="65" w:name="_Toc466801094"/>
+      <w:bookmarkStart w:id="66" w:name="_Toc466801117"/>
       <w:r>
         <w:lastRenderedPageBreak/>
         <w:t>Conclusões</w:t>
       </w:r>
-      <w:bookmarkStart w:id="68" w:name="_Toc463807089"/>
+      <w:bookmarkStart w:id="67" w:name="_Toc463807089"/>
+      <w:bookmarkEnd w:id="65"/>
       <w:bookmarkEnd w:id="66"/>
-      <w:bookmarkEnd w:id="67"/>
     </w:p>
     <w:p>
       <w:pPr>
@@ -8813,15 +8940,15 @@
       <w:pPr>
         <w:pStyle w:val="Cabealho2"/>
       </w:pPr>
-      <w:bookmarkStart w:id="69" w:name="_Toc466801095"/>
-      <w:bookmarkStart w:id="70" w:name="_Toc466801118"/>
+      <w:bookmarkStart w:id="68" w:name="_Toc466801095"/>
+      <w:bookmarkStart w:id="69" w:name="_Toc466801118"/>
       <w:r>
         <w:lastRenderedPageBreak/>
         <w:t>Referências</w:t>
       </w:r>
+      <w:bookmarkEnd w:id="67"/>
       <w:bookmarkEnd w:id="68"/>
       <w:bookmarkEnd w:id="69"/>
-      <w:bookmarkEnd w:id="70"/>
     </w:p>
     <w:p>
       <w:pPr>
@@ -8946,8 +9073,8 @@
           <w:rFonts w:eastAsiaTheme="minorHAnsi"/>
         </w:rPr>
       </w:pPr>
-      <w:bookmarkStart w:id="71" w:name="_Toc466801096"/>
-      <w:bookmarkStart w:id="72" w:name="_Toc466801119"/>
+      <w:bookmarkStart w:id="70" w:name="_Toc466801096"/>
+      <w:bookmarkStart w:id="71" w:name="_Toc466801119"/>
       <w:r>
         <w:rPr>
           <w:rFonts w:eastAsiaTheme="minorHAnsi"/>
@@ -8955,7 +9082,23 @@
         <w:lastRenderedPageBreak/>
         <w:t>Anexos</w:t>
       </w:r>
+      <w:bookmarkEnd w:id="70"/>
       <w:bookmarkEnd w:id="71"/>
+    </w:p>
+    <w:p>
+      <w:pPr>
+        <w:pStyle w:val="Cabealho3"/>
+        <w:rPr>
+          <w:rFonts w:eastAsiaTheme="minorHAnsi"/>
+        </w:rPr>
+      </w:pPr>
+      <w:r>
+        <w:rPr>
+          <w:rFonts w:eastAsiaTheme="minorHAnsi"/>
+        </w:rPr>
+        <w:t>Código Fonte</w:t>
+      </w:r>
+      <w:bookmarkStart w:id="72" w:name="_GoBack"/>
       <w:bookmarkEnd w:id="72"/>
     </w:p>
     <w:p>
@@ -8969,7 +9112,21 @@
         <w:rPr>
           <w:rFonts w:eastAsiaTheme="minorHAnsi"/>
         </w:rPr>
-        <w:t>O código fonte encontra-se num zip na mesma pasta deste relatório.</w:t>
+        <w:t xml:space="preserve">O código fonte encontra-se num </w:t>
+      </w:r>
+      <w:proofErr w:type="gramStart"/>
+      <w:r>
+        <w:rPr>
+          <w:rFonts w:eastAsiaTheme="minorHAnsi"/>
+        </w:rPr>
+        <w:t>zip</w:t>
+      </w:r>
+      <w:proofErr w:type="gramEnd"/>
+      <w:r>
+        <w:rPr>
+          <w:rFonts w:eastAsiaTheme="minorHAnsi"/>
+        </w:rPr>
+        <w:t xml:space="preserve"> na mesma pasta deste relatório.</w:t>
       </w:r>
     </w:p>
     <w:sectPr>
@@ -8984,7 +9141,7 @@
 </file>
 
 <file path=word/endnotes.xml><?xml version="1.0" encoding="utf-8"?>
-<w:endnotes xmlns:wpc="http://schemas.microsoft.com/office/word/2010/wordprocessingCanvas" xmlns:cx="http://schemas.microsoft.com/office/drawing/2014/chartex" xmlns:cx1="http://schemas.microsoft.com/office/drawing/2015/9/8/chartex" xmlns:cx2="http://schemas.microsoft.com/office/drawing/2015/10/21/chartex" xmlns:cx3="http://schemas.microsoft.com/office/drawing/2016/5/9/chartex" xmlns:cx4="http://schemas.microsoft.com/office/drawing/2016/5/10/chartex" xmlns:cx5="http://schemas.microsoft.com/office/drawing/2016/5/11/chartex" xmlns:mc="http://schemas.openxmlformats.org/markup-compatibility/2006" xmlns:o="urn:schemas-microsoft-com:office:office" xmlns:r="http://schemas.openxmlformats.org/officeDocument/2006/relationships" xmlns:m="http://schemas.openxmlformats.org/officeDocument/2006/math" xmlns:v="urn:schemas-microsoft-com:vml" xmlns:wp14="http://schemas.microsoft.com/office/word/2010/wordprocessingDrawing" xmlns:wp="http://schemas.openxmlformats.org/drawingml/2006/wordprocessingDrawing" xmlns:w10="urn:schemas-microsoft-com:office:word" xmlns:w="http://schemas.openxmlformats.org/wordprocessingml/2006/main" xmlns:w14="http://schemas.microsoft.com/office/word/2010/wordml" xmlns:w15="http://schemas.microsoft.com/office/word/2012/wordml" xmlns:w16se="http://schemas.microsoft.com/office/word/2015/wordml/symex" xmlns:wpg="http://schemas.microsoft.com/office/word/2010/wordprocessingGroup" xmlns:wpi="http://schemas.microsoft.com/office/word/2010/wordprocessingInk" xmlns:wne="http://schemas.microsoft.com/office/word/2006/wordml" xmlns:wps="http://schemas.microsoft.com/office/word/2010/wordprocessingShape" mc:Ignorable="w14 w15 w16se wp14">
+<w:endnotes xmlns:wpc="http://schemas.microsoft.com/office/word/2010/wordprocessingCanvas" xmlns:mc="http://schemas.openxmlformats.org/markup-compatibility/2006" xmlns:o="urn:schemas-microsoft-com:office:office" xmlns:r="http://schemas.openxmlformats.org/officeDocument/2006/relationships" xmlns:m="http://schemas.openxmlformats.org/officeDocument/2006/math" xmlns:v="urn:schemas-microsoft-com:vml" xmlns:wp14="http://schemas.microsoft.com/office/word/2010/wordprocessingDrawing" xmlns:wp="http://schemas.openxmlformats.org/drawingml/2006/wordprocessingDrawing" xmlns:w10="urn:schemas-microsoft-com:office:word" xmlns:w="http://schemas.openxmlformats.org/wordprocessingml/2006/main" xmlns:w14="http://schemas.microsoft.com/office/word/2010/wordml" xmlns:w15="http://schemas.microsoft.com/office/word/2012/wordml" xmlns:wpg="http://schemas.microsoft.com/office/word/2010/wordprocessingGroup" xmlns:wpi="http://schemas.microsoft.com/office/word/2010/wordprocessingInk" xmlns:wne="http://schemas.microsoft.com/office/word/2006/wordml" xmlns:wps="http://schemas.microsoft.com/office/word/2010/wordprocessingShape" mc:Ignorable="w14 w15 wp14">
   <w:endnote w:type="separator" w:id="-1">
     <w:p>
       <w:pPr>
@@ -9009,7 +9166,7 @@
 </file>
 
 <file path=word/footer1.xml><?xml version="1.0" encoding="utf-8"?>
-<w:ftr xmlns:wpc="http://schemas.microsoft.com/office/word/2010/wordprocessingCanvas" xmlns:cx="http://schemas.microsoft.com/office/drawing/2014/chartex" xmlns:cx1="http://schemas.microsoft.com/office/drawing/2015/9/8/chartex" xmlns:cx2="http://schemas.microsoft.com/office/drawing/2015/10/21/chartex" xmlns:cx3="http://schemas.microsoft.com/office/drawing/2016/5/9/chartex" xmlns:cx4="http://schemas.microsoft.com/office/drawing/2016/5/10/chartex" xmlns:cx5="http://schemas.microsoft.com/office/drawing/2016/5/11/chartex" xmlns:mc="http://schemas.openxmlformats.org/markup-compatibility/2006" xmlns:o="urn:schemas-microsoft-com:office:office" xmlns:r="http://schemas.openxmlformats.org/officeDocument/2006/relationships" xmlns:m="http://schemas.openxmlformats.org/officeDocument/2006/math" xmlns:v="urn:schemas-microsoft-com:vml" xmlns:wp14="http://schemas.microsoft.com/office/word/2010/wordprocessingDrawing" xmlns:wp="http://schemas.openxmlformats.org/drawingml/2006/wordprocessingDrawing" xmlns:w10="urn:schemas-microsoft-com:office:word" xmlns:w="http://schemas.openxmlformats.org/wordprocessingml/2006/main" xmlns:w14="http://schemas.microsoft.com/office/word/2010/wordml" xmlns:w15="http://schemas.microsoft.com/office/word/2012/wordml" xmlns:w16se="http://schemas.microsoft.com/office/word/2015/wordml/symex" xmlns:wpg="http://schemas.microsoft.com/office/word/2010/wordprocessingGroup" xmlns:wpi="http://schemas.microsoft.com/office/word/2010/wordprocessingInk" xmlns:wne="http://schemas.microsoft.com/office/word/2006/wordml" xmlns:wps="http://schemas.microsoft.com/office/word/2010/wordprocessingShape" mc:Ignorable="w14 w15 w16se wp14">
+<w:ftr xmlns:wpc="http://schemas.microsoft.com/office/word/2010/wordprocessingCanvas" xmlns:mc="http://schemas.openxmlformats.org/markup-compatibility/2006" xmlns:o="urn:schemas-microsoft-com:office:office" xmlns:r="http://schemas.openxmlformats.org/officeDocument/2006/relationships" xmlns:m="http://schemas.openxmlformats.org/officeDocument/2006/math" xmlns:v="urn:schemas-microsoft-com:vml" xmlns:wp14="http://schemas.microsoft.com/office/word/2010/wordprocessingDrawing" xmlns:wp="http://schemas.openxmlformats.org/drawingml/2006/wordprocessingDrawing" xmlns:w10="urn:schemas-microsoft-com:office:word" xmlns:w="http://schemas.openxmlformats.org/wordprocessingml/2006/main" xmlns:w14="http://schemas.microsoft.com/office/word/2010/wordml" xmlns:w15="http://schemas.microsoft.com/office/word/2012/wordml" xmlns:wpg="http://schemas.microsoft.com/office/word/2010/wordprocessingGroup" xmlns:wpi="http://schemas.microsoft.com/office/word/2010/wordprocessingInk" xmlns:wne="http://schemas.microsoft.com/office/word/2006/wordml" xmlns:wps="http://schemas.microsoft.com/office/word/2010/wordprocessingShape" mc:Ignorable="w14 w15 wp14">
   <w:sdt>
     <w:sdtPr>
       <w:id w:val="-296220133"/>
@@ -9018,6 +9175,7 @@
         <w:docPartUnique/>
       </w:docPartObj>
     </w:sdtPr>
+    <w:sdtEndPr/>
     <w:sdtContent>
       <w:p>
         <w:pPr>
@@ -9054,7 +9212,7 @@
 </file>
 
 <file path=word/footnotes.xml><?xml version="1.0" encoding="utf-8"?>
-<w:footnotes xmlns:wpc="http://schemas.microsoft.com/office/word/2010/wordprocessingCanvas" xmlns:cx="http://schemas.microsoft.com/office/drawing/2014/chartex" xmlns:cx1="http://schemas.microsoft.com/office/drawing/2015/9/8/chartex" xmlns:cx2="http://schemas.microsoft.com/office/drawing/2015/10/21/chartex" xmlns:cx3="http://schemas.microsoft.com/office/drawing/2016/5/9/chartex" xmlns:cx4="http://schemas.microsoft.com/office/drawing/2016/5/10/chartex" xmlns:cx5="http://schemas.microsoft.com/office/drawing/2016/5/11/chartex" xmlns:mc="http://schemas.openxmlformats.org/markup-compatibility/2006" xmlns:o="urn:schemas-microsoft-com:office:office" xmlns:r="http://schemas.openxmlformats.org/officeDocument/2006/relationships" xmlns:m="http://schemas.openxmlformats.org/officeDocument/2006/math" xmlns:v="urn:schemas-microsoft-com:vml" xmlns:wp14="http://schemas.microsoft.com/office/word/2010/wordprocessingDrawing" xmlns:wp="http://schemas.openxmlformats.org/drawingml/2006/wordprocessingDrawing" xmlns:w10="urn:schemas-microsoft-com:office:word" xmlns:w="http://schemas.openxmlformats.org/wordprocessingml/2006/main" xmlns:w14="http://schemas.microsoft.com/office/word/2010/wordml" xmlns:w15="http://schemas.microsoft.com/office/word/2012/wordml" xmlns:w16se="http://schemas.microsoft.com/office/word/2015/wordml/symex" xmlns:wpg="http://schemas.microsoft.com/office/word/2010/wordprocessingGroup" xmlns:wpi="http://schemas.microsoft.com/office/word/2010/wordprocessingInk" xmlns:wne="http://schemas.microsoft.com/office/word/2006/wordml" xmlns:wps="http://schemas.microsoft.com/office/word/2010/wordprocessingShape" mc:Ignorable="w14 w15 w16se wp14">
+<w:footnotes xmlns:wpc="http://schemas.microsoft.com/office/word/2010/wordprocessingCanvas" xmlns:mc="http://schemas.openxmlformats.org/markup-compatibility/2006" xmlns:o="urn:schemas-microsoft-com:office:office" xmlns:r="http://schemas.openxmlformats.org/officeDocument/2006/relationships" xmlns:m="http://schemas.openxmlformats.org/officeDocument/2006/math" xmlns:v="urn:schemas-microsoft-com:vml" xmlns:wp14="http://schemas.microsoft.com/office/word/2010/wordprocessingDrawing" xmlns:wp="http://schemas.openxmlformats.org/drawingml/2006/wordprocessingDrawing" xmlns:w10="urn:schemas-microsoft-com:office:word" xmlns:w="http://schemas.openxmlformats.org/wordprocessingml/2006/main" xmlns:w14="http://schemas.microsoft.com/office/word/2010/wordml" xmlns:w15="http://schemas.microsoft.com/office/word/2012/wordml" xmlns:wpg="http://schemas.microsoft.com/office/word/2010/wordprocessingGroup" xmlns:wpi="http://schemas.microsoft.com/office/word/2010/wordprocessingInk" xmlns:wne="http://schemas.microsoft.com/office/word/2006/wordml" xmlns:wps="http://schemas.microsoft.com/office/word/2010/wordprocessingShape" mc:Ignorable="w14 w15 wp14">
   <w:footnote w:type="separator" w:id="-1">
     <w:p>
       <w:pPr>
@@ -9079,7 +9237,7 @@
 </file>
 
 <file path=word/header1.xml><?xml version="1.0" encoding="utf-8"?>
-<w:hdr xmlns:wpc="http://schemas.microsoft.com/office/word/2010/wordprocessingCanvas" xmlns:cx="http://schemas.microsoft.com/office/drawing/2014/chartex" xmlns:cx1="http://schemas.microsoft.com/office/drawing/2015/9/8/chartex" xmlns:cx2="http://schemas.microsoft.com/office/drawing/2015/10/21/chartex" xmlns:cx3="http://schemas.microsoft.com/office/drawing/2016/5/9/chartex" xmlns:cx4="http://schemas.microsoft.com/office/drawing/2016/5/10/chartex" xmlns:cx5="http://schemas.microsoft.com/office/drawing/2016/5/11/chartex" xmlns:mc="http://schemas.openxmlformats.org/markup-compatibility/2006" xmlns:o="urn:schemas-microsoft-com:office:office" xmlns:r="http://schemas.openxmlformats.org/officeDocument/2006/relationships" xmlns:m="http://schemas.openxmlformats.org/officeDocument/2006/math" xmlns:v="urn:schemas-microsoft-com:vml" xmlns:wp14="http://schemas.microsoft.com/office/word/2010/wordprocessingDrawing" xmlns:wp="http://schemas.openxmlformats.org/drawingml/2006/wordprocessingDrawing" xmlns:w10="urn:schemas-microsoft-com:office:word" xmlns:w="http://schemas.openxmlformats.org/wordprocessingml/2006/main" xmlns:w14="http://schemas.microsoft.com/office/word/2010/wordml" xmlns:w15="http://schemas.microsoft.com/office/word/2012/wordml" xmlns:w16se="http://schemas.microsoft.com/office/word/2015/wordml/symex" xmlns:wpg="http://schemas.microsoft.com/office/word/2010/wordprocessingGroup" xmlns:wpi="http://schemas.microsoft.com/office/word/2010/wordprocessingInk" xmlns:wne="http://schemas.microsoft.com/office/word/2006/wordml" xmlns:wps="http://schemas.microsoft.com/office/word/2010/wordprocessingShape" mc:Ignorable="w14 w15 w16se wp14">
+<w:hdr xmlns:wpc="http://schemas.microsoft.com/office/word/2010/wordprocessingCanvas" xmlns:mc="http://schemas.openxmlformats.org/markup-compatibility/2006" xmlns:o="urn:schemas-microsoft-com:office:office" xmlns:r="http://schemas.openxmlformats.org/officeDocument/2006/relationships" xmlns:m="http://schemas.openxmlformats.org/officeDocument/2006/math" xmlns:v="urn:schemas-microsoft-com:vml" xmlns:wp14="http://schemas.microsoft.com/office/word/2010/wordprocessingDrawing" xmlns:wp="http://schemas.openxmlformats.org/drawingml/2006/wordprocessingDrawing" xmlns:w10="urn:schemas-microsoft-com:office:word" xmlns:w="http://schemas.openxmlformats.org/wordprocessingml/2006/main" xmlns:w14="http://schemas.microsoft.com/office/word/2010/wordml" xmlns:w15="http://schemas.microsoft.com/office/word/2012/wordml" xmlns:wpg="http://schemas.microsoft.com/office/word/2010/wordprocessingGroup" xmlns:wpi="http://schemas.microsoft.com/office/word/2010/wordprocessingInk" xmlns:wne="http://schemas.microsoft.com/office/word/2006/wordml" xmlns:wps="http://schemas.microsoft.com/office/word/2010/wordprocessingShape" mc:Ignorable="w14 w15 wp14">
   <w:p>
     <w:pPr>
       <w:pStyle w:val="Cabealho"/>
@@ -9088,19 +9246,11 @@
         <w:sz w:val="16"/>
       </w:rPr>
     </w:pPr>
-    <w:proofErr w:type="gramStart"/>
     <w:r>
       <w:rPr>
         <w:sz w:val="16"/>
       </w:rPr>
-      <w:t>Mestrado Integrado</w:t>
-    </w:r>
-    <w:proofErr w:type="gramEnd"/>
-    <w:r>
-      <w:rPr>
-        <w:sz w:val="16"/>
-      </w:rPr>
-      <w:t xml:space="preserve"> em Engenharia Informática e Computação – MIEIC</w:t>
+      <w:t>Mestrado Integrado em Engenharia Informática e Computação – MIEIC</w:t>
     </w:r>
   </w:p>
   <w:p>
@@ -9137,7 +9287,7 @@
 </file>
 
 <file path=word/header2.xml><?xml version="1.0" encoding="utf-8"?>
-<w:hdr xmlns:wpc="http://schemas.microsoft.com/office/word/2010/wordprocessingCanvas" xmlns:cx="http://schemas.microsoft.com/office/drawing/2014/chartex" xmlns:cx1="http://schemas.microsoft.com/office/drawing/2015/9/8/chartex" xmlns:cx2="http://schemas.microsoft.com/office/drawing/2015/10/21/chartex" xmlns:cx3="http://schemas.microsoft.com/office/drawing/2016/5/9/chartex" xmlns:cx4="http://schemas.microsoft.com/office/drawing/2016/5/10/chartex" xmlns:cx5="http://schemas.microsoft.com/office/drawing/2016/5/11/chartex" xmlns:mc="http://schemas.openxmlformats.org/markup-compatibility/2006" xmlns:o="urn:schemas-microsoft-com:office:office" xmlns:r="http://schemas.openxmlformats.org/officeDocument/2006/relationships" xmlns:m="http://schemas.openxmlformats.org/officeDocument/2006/math" xmlns:v="urn:schemas-microsoft-com:vml" xmlns:wp14="http://schemas.microsoft.com/office/word/2010/wordprocessingDrawing" xmlns:wp="http://schemas.openxmlformats.org/drawingml/2006/wordprocessingDrawing" xmlns:w10="urn:schemas-microsoft-com:office:word" xmlns:w="http://schemas.openxmlformats.org/wordprocessingml/2006/main" xmlns:w14="http://schemas.microsoft.com/office/word/2010/wordml" xmlns:w15="http://schemas.microsoft.com/office/word/2012/wordml" xmlns:w16se="http://schemas.microsoft.com/office/word/2015/wordml/symex" xmlns:wpg="http://schemas.microsoft.com/office/word/2010/wordprocessingGroup" xmlns:wpi="http://schemas.microsoft.com/office/word/2010/wordprocessingInk" xmlns:wne="http://schemas.microsoft.com/office/word/2006/wordml" xmlns:wps="http://schemas.microsoft.com/office/word/2010/wordprocessingShape" mc:Ignorable="w14 w15 w16se wp14">
+<w:hdr xmlns:wpc="http://schemas.microsoft.com/office/word/2010/wordprocessingCanvas" xmlns:mc="http://schemas.openxmlformats.org/markup-compatibility/2006" xmlns:o="urn:schemas-microsoft-com:office:office" xmlns:r="http://schemas.openxmlformats.org/officeDocument/2006/relationships" xmlns:m="http://schemas.openxmlformats.org/officeDocument/2006/math" xmlns:v="urn:schemas-microsoft-com:vml" xmlns:wp14="http://schemas.microsoft.com/office/word/2010/wordprocessingDrawing" xmlns:wp="http://schemas.openxmlformats.org/drawingml/2006/wordprocessingDrawing" xmlns:w10="urn:schemas-microsoft-com:office:word" xmlns:w="http://schemas.openxmlformats.org/wordprocessingml/2006/main" xmlns:w14="http://schemas.microsoft.com/office/word/2010/wordml" xmlns:w15="http://schemas.microsoft.com/office/word/2012/wordml" xmlns:wpg="http://schemas.microsoft.com/office/word/2010/wordprocessingGroup" xmlns:wpi="http://schemas.microsoft.com/office/word/2010/wordprocessingInk" xmlns:wne="http://schemas.microsoft.com/office/word/2006/wordml" xmlns:wps="http://schemas.microsoft.com/office/word/2010/wordprocessingShape" mc:Ignorable="w14 w15 wp14">
   <w:p>
     <w:pPr>
       <w:pStyle w:val="Cabealho"/>
@@ -9154,7 +9304,7 @@
 </file>
 
 <file path=word/numbering.xml><?xml version="1.0" encoding="utf-8"?>
-<w:numbering xmlns:wpc="http://schemas.microsoft.com/office/word/2010/wordprocessingCanvas" xmlns:cx="http://schemas.microsoft.com/office/drawing/2014/chartex" xmlns:cx1="http://schemas.microsoft.com/office/drawing/2015/9/8/chartex" xmlns:cx2="http://schemas.microsoft.com/office/drawing/2015/10/21/chartex" xmlns:cx3="http://schemas.microsoft.com/office/drawing/2016/5/9/chartex" xmlns:cx4="http://schemas.microsoft.com/office/drawing/2016/5/10/chartex" xmlns:cx5="http://schemas.microsoft.com/office/drawing/2016/5/11/chartex" xmlns:mc="http://schemas.openxmlformats.org/markup-compatibility/2006" xmlns:o="urn:schemas-microsoft-com:office:office" xmlns:r="http://schemas.openxmlformats.org/officeDocument/2006/relationships" xmlns:m="http://schemas.openxmlformats.org/officeDocument/2006/math" xmlns:v="urn:schemas-microsoft-com:vml" xmlns:wp14="http://schemas.microsoft.com/office/word/2010/wordprocessingDrawing" xmlns:wp="http://schemas.openxmlformats.org/drawingml/2006/wordprocessingDrawing" xmlns:w10="urn:schemas-microsoft-com:office:word" xmlns:w="http://schemas.openxmlformats.org/wordprocessingml/2006/main" xmlns:w14="http://schemas.microsoft.com/office/word/2010/wordml" xmlns:w15="http://schemas.microsoft.com/office/word/2012/wordml" xmlns:w16se="http://schemas.microsoft.com/office/word/2015/wordml/symex" xmlns:wpg="http://schemas.microsoft.com/office/word/2010/wordprocessingGroup" xmlns:wpi="http://schemas.microsoft.com/office/word/2010/wordprocessingInk" xmlns:wne="http://schemas.microsoft.com/office/word/2006/wordml" xmlns:wps="http://schemas.microsoft.com/office/word/2010/wordprocessingShape" mc:Ignorable="w14 w15 w16se wp14">
+<w:numbering xmlns:wpc="http://schemas.microsoft.com/office/word/2010/wordprocessingCanvas" xmlns:mc="http://schemas.openxmlformats.org/markup-compatibility/2006" xmlns:o="urn:schemas-microsoft-com:office:office" xmlns:r="http://schemas.openxmlformats.org/officeDocument/2006/relationships" xmlns:m="http://schemas.openxmlformats.org/officeDocument/2006/math" xmlns:v="urn:schemas-microsoft-com:vml" xmlns:wp14="http://schemas.microsoft.com/office/word/2010/wordprocessingDrawing" xmlns:wp="http://schemas.openxmlformats.org/drawingml/2006/wordprocessingDrawing" xmlns:w10="urn:schemas-microsoft-com:office:word" xmlns:w="http://schemas.openxmlformats.org/wordprocessingml/2006/main" xmlns:w14="http://schemas.microsoft.com/office/word/2010/wordml" xmlns:w15="http://schemas.microsoft.com/office/word/2012/wordml" xmlns:wpg="http://schemas.microsoft.com/office/word/2010/wordprocessingGroup" xmlns:wpi="http://schemas.microsoft.com/office/word/2010/wordprocessingInk" xmlns:wne="http://schemas.microsoft.com/office/word/2006/wordml" xmlns:wps="http://schemas.microsoft.com/office/word/2010/wordprocessingShape" mc:Ignorable="w14 w15 wp14">
   <w:abstractNum w:abstractNumId="0" w15:restartNumberingAfterBreak="0">
     <w:nsid w:val="10EB4664"/>
     <w:multiLevelType w:val="hybridMultilevel"/>
@@ -10017,7 +10167,7 @@
 </file>
 
 <file path=word/styles.xml><?xml version="1.0" encoding="utf-8"?>
-<w:styles xmlns:mc="http://schemas.openxmlformats.org/markup-compatibility/2006" xmlns:r="http://schemas.openxmlformats.org/officeDocument/2006/relationships" xmlns:w="http://schemas.openxmlformats.org/wordprocessingml/2006/main" xmlns:w14="http://schemas.microsoft.com/office/word/2010/wordml" xmlns:w15="http://schemas.microsoft.com/office/word/2012/wordml" xmlns:w16se="http://schemas.microsoft.com/office/word/2015/wordml/symex" mc:Ignorable="w14 w15 w16se">
+<w:styles xmlns:mc="http://schemas.openxmlformats.org/markup-compatibility/2006" xmlns:r="http://schemas.openxmlformats.org/officeDocument/2006/relationships" xmlns:w="http://schemas.openxmlformats.org/wordprocessingml/2006/main" xmlns:w14="http://schemas.microsoft.com/office/word/2010/wordml" xmlns:w15="http://schemas.microsoft.com/office/word/2012/wordml" mc:Ignorable="w14 w15">
   <w:docDefaults>
     <w:rPrDefault>
       <w:rPr>
@@ -10033,7 +10183,7 @@
       </w:pPr>
     </w:pPrDefault>
   </w:docDefaults>
-  <w:latentStyles w:defLockedState="0" w:defUIPriority="99" w:defSemiHidden="0" w:defUnhideWhenUsed="0" w:defQFormat="0" w:count="374">
+  <w:latentStyles w:defLockedState="0" w:defUIPriority="99" w:defSemiHidden="0" w:defUnhideWhenUsed="0" w:defQFormat="0" w:count="371">
     <w:lsdException w:name="Normal" w:uiPriority="0" w:qFormat="1"/>
     <w:lsdException w:name="heading 1" w:uiPriority="0" w:qFormat="1"/>
     <w:lsdException w:name="heading 2" w:semiHidden="1" w:uiPriority="0" w:unhideWhenUsed="1" w:qFormat="1"/>
@@ -10139,6 +10289,7 @@
     <w:lsdException w:name="HTML Sample" w:semiHidden="1" w:unhideWhenUsed="1"/>
     <w:lsdException w:name="HTML Typewriter" w:semiHidden="1" w:unhideWhenUsed="1"/>
     <w:lsdException w:name="HTML Variable" w:semiHidden="1" w:unhideWhenUsed="1"/>
+    <w:lsdException w:name="Normal Table" w:semiHidden="1" w:unhideWhenUsed="1"/>
     <w:lsdException w:name="annotation subject" w:semiHidden="1" w:unhideWhenUsed="1"/>
     <w:lsdException w:name="No List" w:semiHidden="1" w:unhideWhenUsed="1"/>
     <w:lsdException w:name="Outline List 1" w:semiHidden="1" w:unhideWhenUsed="1"/>
@@ -10183,6 +10334,7 @@
     <w:lsdException w:name="Table Professional" w:semiHidden="1" w:unhideWhenUsed="1"/>
     <w:lsdException w:name="Table Subtle 1" w:semiHidden="1" w:unhideWhenUsed="1"/>
     <w:lsdException w:name="Table Subtle 2" w:semiHidden="1" w:unhideWhenUsed="1"/>
+    <w:lsdException w:name="Table Web 1" w:semiHidden="1" w:unhideWhenUsed="1"/>
     <w:lsdException w:name="Table Web 2" w:semiHidden="1" w:unhideWhenUsed="1"/>
     <w:lsdException w:name="Table Web 3" w:semiHidden="1" w:unhideWhenUsed="1"/>
     <w:lsdException w:name="Balloon Text" w:semiHidden="1" w:unhideWhenUsed="1"/>
@@ -10403,9 +10555,6 @@
     <w:lsdException w:name="List Table 5 Dark Accent 6" w:uiPriority="50"/>
     <w:lsdException w:name="List Table 6 Colorful Accent 6" w:uiPriority="51"/>
     <w:lsdException w:name="List Table 7 Colorful Accent 6" w:uiPriority="52"/>
-    <w:lsdException w:name="Mention" w:semiHidden="1" w:unhideWhenUsed="1"/>
-    <w:lsdException w:name="Smart Hyperlink" w:semiHidden="1" w:unhideWhenUsed="1"/>
-    <w:lsdException w:name="Hashtag" w:semiHidden="1" w:unhideWhenUsed="1"/>
   </w:latentStyles>
   <w:style w:type="paragraph" w:default="1" w:styleId="Normal">
     <w:name w:val="Normal"/>
@@ -11208,7 +11357,7 @@
 </file>
 
 <file path=customXml/itemProps1.xml><?xml version="1.0" encoding="utf-8"?>
-<ds:datastoreItem xmlns:ds="http://schemas.openxmlformats.org/officeDocument/2006/customXml" ds:itemID="{75DA3AD2-CF27-4B8A-B37D-9971D8221F0F}">
+<ds:datastoreItem xmlns:ds="http://schemas.openxmlformats.org/officeDocument/2006/customXml" ds:itemID="{9316E2D5-D24F-4A38-B1D6-1D9EC3E877DA}">
   <ds:schemaRefs>
     <ds:schemaRef ds:uri="http://schemas.openxmlformats.org/officeDocument/2006/bibliography"/>
   </ds:schemaRefs>

</xml_diff>